<commit_message>
- Se agregó una nueva versión del Documento de Tecnología.docx y se agregó el link del nuevo repo de código y de la herramienta ágil.
</commit_message>
<xml_diff>
--- a/Documentacion/Documento de Tecnología.docx
+++ b/Documentacion/Documento de Tecnología.docx
@@ -6,7 +6,7 @@
       <w:r>
         <w:rPr>
           <w:noProof/>
-          <w:lang w:val="es-AR" w:eastAsia="es-AR"/>
+          <w:lang w:val="es-ES" w:eastAsia="es-ES"/>
         </w:rPr>
         <mc:AlternateContent>
           <mc:Choice Requires="wpg">
@@ -266,7 +266,7 @@
           <w:r>
             <w:rPr>
               <w:noProof/>
-              <w:lang w:val="es-AR" w:eastAsia="es-AR"/>
+              <w:lang w:val="es-ES" w:eastAsia="es-ES"/>
             </w:rPr>
             <mc:AlternateContent>
               <mc:Choice Requires="wpg">
@@ -727,7 +727,7 @@
           <w:r>
             <w:rPr>
               <w:noProof/>
-              <w:lang w:val="es-AR" w:eastAsia="es-AR"/>
+              <w:lang w:val="es-ES" w:eastAsia="es-ES"/>
             </w:rPr>
             <mc:AlternateContent>
               <mc:Choice Requires="wpg">
@@ -898,7 +898,8 @@
                                   <w:pPr>
                                     <w:spacing w:before="0" w:after="0"/>
                                     <w:rPr>
-                                      <w:rFonts w:asciiTheme="majorHAnsi" w:hAnsiTheme="majorHAnsi"/>
+                                      <w:rFonts w:ascii="Calibri Light" w:hAnsi="Calibri Light"/>
+                                      <w:b/>
                                       <w:color w:val="262626" w:themeColor="text1" w:themeTint="D9"/>
                                       <w:sz w:val="28"/>
                                       <w:szCs w:val="28"/>
@@ -907,13 +908,80 @@
                                   </w:pPr>
                                   <w:r>
                                     <w:rPr>
-                                      <w:rFonts w:asciiTheme="majorHAnsi" w:hAnsiTheme="majorHAnsi"/>
+                                      <w:rFonts w:ascii="Calibri Light" w:hAnsi="Calibri Light"/>
+                                      <w:b/>
                                       <w:color w:val="262626" w:themeColor="text1" w:themeTint="D9"/>
                                       <w:sz w:val="28"/>
                                       <w:szCs w:val="28"/>
                                       <w:lang w:val="es-AR"/>
                                     </w:rPr>
                                     <w:t>DOCENTES</w:t>
+                                  </w:r>
+                                </w:p>
+                                <w:p>
+                                  <w:pPr>
+                                    <w:spacing w:before="0" w:after="0" w:line="256" w:lineRule="auto"/>
+                                    <w:rPr>
+                                      <w:rFonts w:ascii="Calibri Light" w:hAnsi="Calibri Light"/>
+                                      <w:color w:val="F2F2F2" w:themeColor="background1" w:themeShade="F2"/>
+                                      <w:sz w:val="24"/>
+                                      <w:szCs w:val="24"/>
+                                      <w:lang w:val="es-AR" w:eastAsia="es-ES"/>
+                                    </w:rPr>
+                                  </w:pPr>
+                                  <w:r>
+                                    <w:rPr>
+                                      <w:rFonts w:ascii="Calibri Light" w:hAnsi="Calibri Light"/>
+                                      <w:color w:val="F2F2F2" w:themeColor="background1" w:themeShade="F2"/>
+                                      <w:sz w:val="24"/>
+                                      <w:szCs w:val="24"/>
+                                      <w:lang w:val="es-AR" w:eastAsia="es-ES"/>
+                                    </w:rPr>
+                                    <w:t xml:space="preserve">Ing. </w:t>
+                                  </w:r>
+                                  <w:proofErr w:type="spellStart"/>
+                                  <w:r>
+                                    <w:rPr>
+                                      <w:rFonts w:ascii="Calibri Light" w:hAnsi="Calibri Light"/>
+                                      <w:color w:val="F2F2F2" w:themeColor="background1" w:themeShade="F2"/>
+                                      <w:sz w:val="24"/>
+                                      <w:szCs w:val="24"/>
+                                      <w:lang w:val="es-AR" w:eastAsia="es-ES"/>
+                                    </w:rPr>
+                                    <w:t>Zohil</w:t>
+                                  </w:r>
+                                  <w:proofErr w:type="spellEnd"/>
+                                  <w:r>
+                                    <w:rPr>
+                                      <w:rFonts w:ascii="Calibri Light" w:hAnsi="Calibri Light"/>
+                                      <w:color w:val="F2F2F2" w:themeColor="background1" w:themeShade="F2"/>
+                                      <w:sz w:val="24"/>
+                                      <w:szCs w:val="24"/>
+                                      <w:lang w:val="es-AR" w:eastAsia="es-ES"/>
+                                    </w:rPr>
+                                    <w:t>, Julio</w:t>
+                                  </w:r>
+                                </w:p>
+                                <w:p>
+                                  <w:pPr>
+                                    <w:spacing w:before="0" w:after="0" w:line="256" w:lineRule="auto"/>
+                                    <w:rPr>
+                                      <w:rFonts w:ascii="Calibri Light" w:hAnsi="Calibri Light"/>
+                                      <w:color w:val="F2F2F2" w:themeColor="background1" w:themeShade="F2"/>
+                                      <w:sz w:val="24"/>
+                                      <w:szCs w:val="24"/>
+                                      <w:lang w:val="es-AR" w:eastAsia="es-ES"/>
+                                    </w:rPr>
+                                  </w:pPr>
+                                  <w:r>
+                                    <w:rPr>
+                                      <w:rFonts w:ascii="Calibri Light" w:hAnsi="Calibri Light"/>
+                                      <w:color w:val="F2F2F2" w:themeColor="background1" w:themeShade="F2"/>
+                                      <w:sz w:val="24"/>
+                                      <w:szCs w:val="24"/>
+                                      <w:lang w:val="es-AR" w:eastAsia="es-ES"/>
+                                    </w:rPr>
+                                    <w:t>Ing. Liberatori, Marcelo</w:t>
                                   </w:r>
                                 </w:p>
                                 <w:p>
@@ -929,95 +997,7 @@
                                   </w:pPr>
                                   <w:r>
                                     <w:rPr>
-                                      <w:rFonts w:ascii="Corbel" w:hAnsi="Corbel"/>
-                                      <w:color w:val="F2F2F2" w:themeColor="background1" w:themeShade="F2"/>
-                                      <w:sz w:val="24"/>
-                                      <w:szCs w:val="24"/>
-                                      <w:lang w:val="es-AR" w:eastAsia="es-ES"/>
-                                    </w:rPr>
-                                    <w:t xml:space="preserve">Ing. </w:t>
-                                  </w:r>
-                                  <w:proofErr w:type="spellStart"/>
-                                  <w:r>
-                                    <w:rPr>
-                                      <w:rFonts w:ascii="Corbel" w:hAnsi="Corbel"/>
-                                      <w:color w:val="F2F2F2" w:themeColor="background1" w:themeShade="F2"/>
-                                      <w:sz w:val="24"/>
-                                      <w:szCs w:val="24"/>
-                                      <w:lang w:val="es-AR" w:eastAsia="es-ES"/>
-                                    </w:rPr>
-                                    <w:t>Zohil</w:t>
-                                  </w:r>
-                                  <w:proofErr w:type="spellEnd"/>
-                                  <w:r>
-                                    <w:rPr>
-                                      <w:rFonts w:ascii="Corbel" w:hAnsi="Corbel"/>
-                                      <w:color w:val="F2F2F2" w:themeColor="background1" w:themeShade="F2"/>
-                                      <w:sz w:val="24"/>
-                                      <w:szCs w:val="24"/>
-                                      <w:lang w:val="es-AR" w:eastAsia="es-ES"/>
-                                    </w:rPr>
-                                    <w:t>, Julio</w:t>
-                                  </w:r>
-                                </w:p>
-                                <w:p>
-                                  <w:pPr>
-                                    <w:spacing w:before="0" w:after="0" w:line="256" w:lineRule="auto"/>
-                                    <w:rPr>
-                                      <w:rFonts w:ascii="Corbel" w:hAnsi="Corbel"/>
-                                      <w:color w:val="F2F2F2" w:themeColor="background1" w:themeShade="F2"/>
-                                      <w:sz w:val="24"/>
-                                      <w:szCs w:val="24"/>
-                                      <w:lang w:val="es-AR" w:eastAsia="es-ES"/>
-                                    </w:rPr>
-                                  </w:pPr>
-                                  <w:r>
-                                    <w:rPr>
-                                      <w:rFonts w:ascii="Corbel" w:hAnsi="Corbel"/>
-                                      <w:color w:val="F2F2F2" w:themeColor="background1" w:themeShade="F2"/>
-                                      <w:sz w:val="24"/>
-                                      <w:szCs w:val="24"/>
-                                      <w:lang w:val="es-AR" w:eastAsia="es-ES"/>
-                                    </w:rPr>
-                                    <w:t xml:space="preserve">Ing. </w:t>
-                                  </w:r>
-                                  <w:proofErr w:type="spellStart"/>
-                                  <w:r>
-                                    <w:rPr>
-                                      <w:rFonts w:ascii="Corbel" w:hAnsi="Corbel"/>
-                                      <w:color w:val="F2F2F2" w:themeColor="background1" w:themeShade="F2"/>
-                                      <w:sz w:val="24"/>
-                                      <w:szCs w:val="24"/>
-                                      <w:lang w:val="es-AR" w:eastAsia="es-ES"/>
-                                    </w:rPr>
-                                    <w:t>Liberatori</w:t>
-                                  </w:r>
-                                  <w:proofErr w:type="spellEnd"/>
-                                  <w:r>
-                                    <w:rPr>
-                                      <w:rFonts w:ascii="Corbel" w:hAnsi="Corbel"/>
-                                      <w:color w:val="F2F2F2" w:themeColor="background1" w:themeShade="F2"/>
-                                      <w:sz w:val="24"/>
-                                      <w:szCs w:val="24"/>
-                                      <w:lang w:val="es-AR" w:eastAsia="es-ES"/>
-                                    </w:rPr>
-                                    <w:t>, Marcelo</w:t>
-                                  </w:r>
-                                </w:p>
-                                <w:p>
-                                  <w:pPr>
-                                    <w:spacing w:before="0" w:after="0" w:line="256" w:lineRule="auto"/>
-                                    <w:rPr>
-                                      <w:rFonts w:ascii="Corbel" w:hAnsi="Corbel"/>
-                                      <w:color w:val="F2F2F2" w:themeColor="background1" w:themeShade="F2"/>
-                                      <w:sz w:val="24"/>
-                                      <w:szCs w:val="24"/>
-                                      <w:lang w:val="es-AR" w:eastAsia="es-ES"/>
-                                    </w:rPr>
-                                  </w:pPr>
-                                  <w:r>
-                                    <w:rPr>
-                                      <w:rFonts w:ascii="Corbel" w:hAnsi="Corbel"/>
+                                      <w:rFonts w:ascii="Calibri Light" w:hAnsi="Calibri Light"/>
                                       <w:color w:val="F2F2F2" w:themeColor="background1" w:themeShade="F2"/>
                                       <w:sz w:val="24"/>
                                       <w:szCs w:val="24"/>
@@ -1078,7 +1058,8 @@
                                   <w:pPr>
                                     <w:spacing w:before="0" w:after="0"/>
                                     <w:rPr>
-                                      <w:rFonts w:asciiTheme="majorHAnsi" w:hAnsiTheme="majorHAnsi"/>
+                                      <w:rFonts w:ascii="Calibri Light" w:hAnsi="Calibri Light"/>
+                                      <w:b/>
                                       <w:color w:val="262626" w:themeColor="text1" w:themeTint="D9"/>
                                       <w:sz w:val="28"/>
                                       <w:lang w:val="es-AR"/>
@@ -1086,7 +1067,8 @@
                                   </w:pPr>
                                   <w:r>
                                     <w:rPr>
-                                      <w:rFonts w:asciiTheme="majorHAnsi" w:hAnsiTheme="majorHAnsi"/>
+                                      <w:rFonts w:ascii="Calibri Light" w:hAnsi="Calibri Light"/>
+                                      <w:b/>
                                       <w:color w:val="262626" w:themeColor="text1" w:themeTint="D9"/>
                                       <w:sz w:val="28"/>
                                       <w:lang w:val="es-AR"/>
@@ -1098,7 +1080,7 @@
                                   <w:pPr>
                                     <w:spacing w:before="0" w:after="0" w:line="256" w:lineRule="auto"/>
                                     <w:rPr>
-                                      <w:rFonts w:ascii="Corbel" w:hAnsi="Corbel"/>
+                                      <w:rFonts w:ascii="Calibri Light" w:hAnsi="Calibri Light"/>
                                       <w:color w:val="F2F2F2" w:themeColor="background1" w:themeShade="F2"/>
                                       <w:sz w:val="24"/>
                                       <w:szCs w:val="24"/>
@@ -1107,28 +1089,18 @@
                                   </w:pPr>
                                   <w:r>
                                     <w:rPr>
-                                      <w:rFonts w:ascii="Corbel" w:hAnsi="Corbel"/>
+                                      <w:rFonts w:ascii="Calibri Light" w:hAnsi="Calibri Light"/>
                                       <w:color w:val="F2F2F2" w:themeColor="background1" w:themeShade="F2"/>
                                       <w:sz w:val="24"/>
                                       <w:szCs w:val="24"/>
                                       <w:lang w:val="es-AR" w:eastAsia="es-ES"/>
                                     </w:rPr>
-                                    <w:t xml:space="preserve">Allemand, </w:t>
-                                  </w:r>
-                                  <w:r>
-                                    <w:rPr>
-                                      <w:rFonts w:ascii="Corbel" w:hAnsi="Corbel"/>
-                                      <w:color w:val="F2F2F2" w:themeColor="background1" w:themeShade="F2"/>
-                                      <w:sz w:val="24"/>
-                                      <w:szCs w:val="24"/>
-                                      <w:lang w:val="es-AR" w:eastAsia="es-ES"/>
-                                    </w:rPr>
-                                    <w:t xml:space="preserve">Facundo </w:t>
+                                    <w:t xml:space="preserve">Allemand, Facundo </w:t>
                                   </w:r>
                                   <w:proofErr w:type="spellStart"/>
                                   <w:r>
                                     <w:rPr>
-                                      <w:rFonts w:ascii="Corbel" w:hAnsi="Corbel"/>
+                                      <w:rFonts w:ascii="Calibri Light" w:hAnsi="Calibri Light"/>
                                       <w:color w:val="F2F2F2" w:themeColor="background1" w:themeShade="F2"/>
                                       <w:sz w:val="24"/>
                                       <w:szCs w:val="24"/>
@@ -1139,30 +1111,20 @@
                                   <w:proofErr w:type="spellEnd"/>
                                   <w:r>
                                     <w:rPr>
-                                      <w:rFonts w:ascii="Corbel" w:hAnsi="Corbel"/>
+                                      <w:rFonts w:ascii="Calibri Light" w:hAnsi="Calibri Light"/>
                                       <w:color w:val="F2F2F2" w:themeColor="background1" w:themeShade="F2"/>
                                       <w:sz w:val="24"/>
                                       <w:szCs w:val="24"/>
                                       <w:lang w:val="es-AR" w:eastAsia="es-ES"/>
                                     </w:rPr>
-                                    <w:t xml:space="preserve">. </w:t>
-                                  </w:r>
-                                  <w:r>
-                                    <w:rPr>
-                                      <w:rFonts w:ascii="Corbel" w:hAnsi="Corbel"/>
-                                      <w:color w:val="F2F2F2" w:themeColor="background1" w:themeShade="F2"/>
-                                      <w:sz w:val="24"/>
-                                      <w:szCs w:val="24"/>
-                                      <w:lang w:val="es-AR" w:eastAsia="es-ES"/>
-                                    </w:rPr>
-                                    <w:t xml:space="preserve">58971 </w:t>
+                                    <w:t xml:space="preserve">. 58971 </w:t>
                                   </w:r>
                                 </w:p>
                                 <w:p>
                                   <w:pPr>
                                     <w:spacing w:before="0" w:after="0" w:line="256" w:lineRule="auto"/>
                                     <w:rPr>
-                                      <w:rFonts w:ascii="Corbel" w:hAnsi="Corbel"/>
+                                      <w:rFonts w:ascii="Calibri Light" w:hAnsi="Calibri Light"/>
                                       <w:color w:val="F2F2F2" w:themeColor="background1" w:themeShade="F2"/>
                                       <w:sz w:val="24"/>
                                       <w:szCs w:val="24"/>
@@ -1171,7 +1133,7 @@
                                   </w:pPr>
                                   <w:r>
                                     <w:rPr>
-                                      <w:rFonts w:ascii="Corbel" w:hAnsi="Corbel"/>
+                                      <w:rFonts w:ascii="Calibri Light" w:hAnsi="Calibri Light"/>
                                       <w:color w:val="F2F2F2" w:themeColor="background1" w:themeShade="F2"/>
                                       <w:sz w:val="24"/>
                                       <w:szCs w:val="24"/>
@@ -1182,7 +1144,7 @@
                                   <w:proofErr w:type="spellStart"/>
                                   <w:r>
                                     <w:rPr>
-                                      <w:rFonts w:ascii="Corbel" w:hAnsi="Corbel"/>
+                                      <w:rFonts w:ascii="Calibri Light" w:hAnsi="Calibri Light"/>
                                       <w:color w:val="F2F2F2" w:themeColor="background1" w:themeShade="F2"/>
                                       <w:sz w:val="24"/>
                                       <w:szCs w:val="24"/>
@@ -1193,7 +1155,7 @@
                                   <w:proofErr w:type="spellEnd"/>
                                   <w:r>
                                     <w:rPr>
-                                      <w:rFonts w:ascii="Corbel" w:hAnsi="Corbel"/>
+                                      <w:rFonts w:ascii="Calibri Light" w:hAnsi="Calibri Light"/>
                                       <w:color w:val="F2F2F2" w:themeColor="background1" w:themeShade="F2"/>
                                       <w:sz w:val="24"/>
                                       <w:szCs w:val="24"/>
@@ -1206,7 +1168,7 @@
                                   <w:pPr>
                                     <w:spacing w:before="0" w:after="0" w:line="256" w:lineRule="auto"/>
                                     <w:rPr>
-                                      <w:rFonts w:ascii="Corbel" w:hAnsi="Corbel"/>
+                                      <w:rFonts w:ascii="Calibri Light" w:hAnsi="Calibri Light"/>
                                       <w:color w:val="F2F2F2" w:themeColor="background1" w:themeShade="F2"/>
                                       <w:sz w:val="24"/>
                                       <w:szCs w:val="24"/>
@@ -1215,7 +1177,7 @@
                                   </w:pPr>
                                   <w:r>
                                     <w:rPr>
-                                      <w:rFonts w:ascii="Corbel" w:hAnsi="Corbel"/>
+                                      <w:rFonts w:ascii="Calibri Light" w:hAnsi="Calibri Light"/>
                                       <w:color w:val="F2F2F2" w:themeColor="background1" w:themeShade="F2"/>
                                       <w:sz w:val="24"/>
                                       <w:szCs w:val="24"/>
@@ -1226,7 +1188,7 @@
                                   <w:proofErr w:type="spellStart"/>
                                   <w:r>
                                     <w:rPr>
-                                      <w:rFonts w:ascii="Corbel" w:hAnsi="Corbel"/>
+                                      <w:rFonts w:ascii="Calibri Light" w:hAnsi="Calibri Light"/>
                                       <w:color w:val="F2F2F2" w:themeColor="background1" w:themeShade="F2"/>
                                       <w:sz w:val="24"/>
                                       <w:szCs w:val="24"/>
@@ -1237,7 +1199,7 @@
                                   <w:proofErr w:type="spellEnd"/>
                                   <w:r>
                                     <w:rPr>
-                                      <w:rFonts w:ascii="Corbel" w:hAnsi="Corbel"/>
+                                      <w:rFonts w:ascii="Calibri Light" w:hAnsi="Calibri Light"/>
                                       <w:color w:val="F2F2F2" w:themeColor="background1" w:themeShade="F2"/>
                                       <w:sz w:val="24"/>
                                       <w:szCs w:val="24"/>
@@ -1250,7 +1212,7 @@
                                   <w:pPr>
                                     <w:spacing w:before="0" w:after="0" w:line="256" w:lineRule="auto"/>
                                     <w:rPr>
-                                      <w:rFonts w:ascii="Corbel" w:hAnsi="Corbel"/>
+                                      <w:rFonts w:ascii="Calibri Light" w:hAnsi="Calibri Light"/>
                                       <w:color w:val="595959" w:themeColor="text1" w:themeTint="A6"/>
                                       <w:sz w:val="24"/>
                                       <w:szCs w:val="24"/>
@@ -1259,7 +1221,7 @@
                                   </w:pPr>
                                   <w:r>
                                     <w:rPr>
-                                      <w:rFonts w:ascii="Corbel" w:hAnsi="Corbel"/>
+                                      <w:rFonts w:ascii="Calibri Light" w:hAnsi="Calibri Light"/>
                                       <w:color w:val="F2F2F2" w:themeColor="background1" w:themeShade="F2"/>
                                       <w:sz w:val="24"/>
                                       <w:szCs w:val="24"/>
@@ -1270,7 +1232,7 @@
                                   <w:proofErr w:type="spellStart"/>
                                   <w:r>
                                     <w:rPr>
-                                      <w:rFonts w:ascii="Corbel" w:hAnsi="Corbel"/>
+                                      <w:rFonts w:ascii="Calibri Light" w:hAnsi="Calibri Light"/>
                                       <w:color w:val="F2F2F2" w:themeColor="background1" w:themeShade="F2"/>
                                       <w:sz w:val="24"/>
                                       <w:szCs w:val="24"/>
@@ -1281,7 +1243,7 @@
                                   <w:proofErr w:type="spellEnd"/>
                                   <w:r>
                                     <w:rPr>
-                                      <w:rFonts w:ascii="Corbel" w:hAnsi="Corbel"/>
+                                      <w:rFonts w:ascii="Calibri Light" w:hAnsi="Calibri Light"/>
                                       <w:color w:val="F2F2F2" w:themeColor="background1" w:themeShade="F2"/>
                                       <w:sz w:val="24"/>
                                       <w:szCs w:val="24"/>
@@ -1359,7 +1321,8 @@
                             <w:pPr>
                               <w:spacing w:before="0" w:after="0"/>
                               <w:rPr>
-                                <w:rFonts w:asciiTheme="majorHAnsi" w:hAnsiTheme="majorHAnsi"/>
+                                <w:rFonts w:ascii="Calibri Light" w:hAnsi="Calibri Light"/>
+                                <w:b/>
                                 <w:color w:val="262626" w:themeColor="text1" w:themeTint="D9"/>
                                 <w:sz w:val="28"/>
                                 <w:szCs w:val="28"/>
@@ -1368,13 +1331,80 @@
                             </w:pPr>
                             <w:r>
                               <w:rPr>
-                                <w:rFonts w:asciiTheme="majorHAnsi" w:hAnsiTheme="majorHAnsi"/>
+                                <w:rFonts w:ascii="Calibri Light" w:hAnsi="Calibri Light"/>
+                                <w:b/>
                                 <w:color w:val="262626" w:themeColor="text1" w:themeTint="D9"/>
                                 <w:sz w:val="28"/>
                                 <w:szCs w:val="28"/>
                                 <w:lang w:val="es-AR"/>
                               </w:rPr>
                               <w:t>DOCENTES</w:t>
+                            </w:r>
+                          </w:p>
+                          <w:p>
+                            <w:pPr>
+                              <w:spacing w:before="0" w:after="0" w:line="256" w:lineRule="auto"/>
+                              <w:rPr>
+                                <w:rFonts w:ascii="Calibri Light" w:hAnsi="Calibri Light"/>
+                                <w:color w:val="F2F2F2" w:themeColor="background1" w:themeShade="F2"/>
+                                <w:sz w:val="24"/>
+                                <w:szCs w:val="24"/>
+                                <w:lang w:val="es-AR" w:eastAsia="es-ES"/>
+                              </w:rPr>
+                            </w:pPr>
+                            <w:r>
+                              <w:rPr>
+                                <w:rFonts w:ascii="Calibri Light" w:hAnsi="Calibri Light"/>
+                                <w:color w:val="F2F2F2" w:themeColor="background1" w:themeShade="F2"/>
+                                <w:sz w:val="24"/>
+                                <w:szCs w:val="24"/>
+                                <w:lang w:val="es-AR" w:eastAsia="es-ES"/>
+                              </w:rPr>
+                              <w:t xml:space="preserve">Ing. </w:t>
+                            </w:r>
+                            <w:proofErr w:type="spellStart"/>
+                            <w:r>
+                              <w:rPr>
+                                <w:rFonts w:ascii="Calibri Light" w:hAnsi="Calibri Light"/>
+                                <w:color w:val="F2F2F2" w:themeColor="background1" w:themeShade="F2"/>
+                                <w:sz w:val="24"/>
+                                <w:szCs w:val="24"/>
+                                <w:lang w:val="es-AR" w:eastAsia="es-ES"/>
+                              </w:rPr>
+                              <w:t>Zohil</w:t>
+                            </w:r>
+                            <w:proofErr w:type="spellEnd"/>
+                            <w:r>
+                              <w:rPr>
+                                <w:rFonts w:ascii="Calibri Light" w:hAnsi="Calibri Light"/>
+                                <w:color w:val="F2F2F2" w:themeColor="background1" w:themeShade="F2"/>
+                                <w:sz w:val="24"/>
+                                <w:szCs w:val="24"/>
+                                <w:lang w:val="es-AR" w:eastAsia="es-ES"/>
+                              </w:rPr>
+                              <w:t>, Julio</w:t>
+                            </w:r>
+                          </w:p>
+                          <w:p>
+                            <w:pPr>
+                              <w:spacing w:before="0" w:after="0" w:line="256" w:lineRule="auto"/>
+                              <w:rPr>
+                                <w:rFonts w:ascii="Calibri Light" w:hAnsi="Calibri Light"/>
+                                <w:color w:val="F2F2F2" w:themeColor="background1" w:themeShade="F2"/>
+                                <w:sz w:val="24"/>
+                                <w:szCs w:val="24"/>
+                                <w:lang w:val="es-AR" w:eastAsia="es-ES"/>
+                              </w:rPr>
+                            </w:pPr>
+                            <w:r>
+                              <w:rPr>
+                                <w:rFonts w:ascii="Calibri Light" w:hAnsi="Calibri Light"/>
+                                <w:color w:val="F2F2F2" w:themeColor="background1" w:themeShade="F2"/>
+                                <w:sz w:val="24"/>
+                                <w:szCs w:val="24"/>
+                                <w:lang w:val="es-AR" w:eastAsia="es-ES"/>
+                              </w:rPr>
+                              <w:t>Ing. Liberatori, Marcelo</w:t>
                             </w:r>
                           </w:p>
                           <w:p>
@@ -1390,95 +1420,7 @@
                             </w:pPr>
                             <w:r>
                               <w:rPr>
-                                <w:rFonts w:ascii="Corbel" w:hAnsi="Corbel"/>
-                                <w:color w:val="F2F2F2" w:themeColor="background1" w:themeShade="F2"/>
-                                <w:sz w:val="24"/>
-                                <w:szCs w:val="24"/>
-                                <w:lang w:val="es-AR" w:eastAsia="es-ES"/>
-                              </w:rPr>
-                              <w:t xml:space="preserve">Ing. </w:t>
-                            </w:r>
-                            <w:proofErr w:type="spellStart"/>
-                            <w:r>
-                              <w:rPr>
-                                <w:rFonts w:ascii="Corbel" w:hAnsi="Corbel"/>
-                                <w:color w:val="F2F2F2" w:themeColor="background1" w:themeShade="F2"/>
-                                <w:sz w:val="24"/>
-                                <w:szCs w:val="24"/>
-                                <w:lang w:val="es-AR" w:eastAsia="es-ES"/>
-                              </w:rPr>
-                              <w:t>Zohil</w:t>
-                            </w:r>
-                            <w:proofErr w:type="spellEnd"/>
-                            <w:r>
-                              <w:rPr>
-                                <w:rFonts w:ascii="Corbel" w:hAnsi="Corbel"/>
-                                <w:color w:val="F2F2F2" w:themeColor="background1" w:themeShade="F2"/>
-                                <w:sz w:val="24"/>
-                                <w:szCs w:val="24"/>
-                                <w:lang w:val="es-AR" w:eastAsia="es-ES"/>
-                              </w:rPr>
-                              <w:t>, Julio</w:t>
-                            </w:r>
-                          </w:p>
-                          <w:p>
-                            <w:pPr>
-                              <w:spacing w:before="0" w:after="0" w:line="256" w:lineRule="auto"/>
-                              <w:rPr>
-                                <w:rFonts w:ascii="Corbel" w:hAnsi="Corbel"/>
-                                <w:color w:val="F2F2F2" w:themeColor="background1" w:themeShade="F2"/>
-                                <w:sz w:val="24"/>
-                                <w:szCs w:val="24"/>
-                                <w:lang w:val="es-AR" w:eastAsia="es-ES"/>
-                              </w:rPr>
-                            </w:pPr>
-                            <w:r>
-                              <w:rPr>
-                                <w:rFonts w:ascii="Corbel" w:hAnsi="Corbel"/>
-                                <w:color w:val="F2F2F2" w:themeColor="background1" w:themeShade="F2"/>
-                                <w:sz w:val="24"/>
-                                <w:szCs w:val="24"/>
-                                <w:lang w:val="es-AR" w:eastAsia="es-ES"/>
-                              </w:rPr>
-                              <w:t xml:space="preserve">Ing. </w:t>
-                            </w:r>
-                            <w:proofErr w:type="spellStart"/>
-                            <w:r>
-                              <w:rPr>
-                                <w:rFonts w:ascii="Corbel" w:hAnsi="Corbel"/>
-                                <w:color w:val="F2F2F2" w:themeColor="background1" w:themeShade="F2"/>
-                                <w:sz w:val="24"/>
-                                <w:szCs w:val="24"/>
-                                <w:lang w:val="es-AR" w:eastAsia="es-ES"/>
-                              </w:rPr>
-                              <w:t>Liberatori</w:t>
-                            </w:r>
-                            <w:proofErr w:type="spellEnd"/>
-                            <w:r>
-                              <w:rPr>
-                                <w:rFonts w:ascii="Corbel" w:hAnsi="Corbel"/>
-                                <w:color w:val="F2F2F2" w:themeColor="background1" w:themeShade="F2"/>
-                                <w:sz w:val="24"/>
-                                <w:szCs w:val="24"/>
-                                <w:lang w:val="es-AR" w:eastAsia="es-ES"/>
-                              </w:rPr>
-                              <w:t>, Marcelo</w:t>
-                            </w:r>
-                          </w:p>
-                          <w:p>
-                            <w:pPr>
-                              <w:spacing w:before="0" w:after="0" w:line="256" w:lineRule="auto"/>
-                              <w:rPr>
-                                <w:rFonts w:ascii="Corbel" w:hAnsi="Corbel"/>
-                                <w:color w:val="F2F2F2" w:themeColor="background1" w:themeShade="F2"/>
-                                <w:sz w:val="24"/>
-                                <w:szCs w:val="24"/>
-                                <w:lang w:val="es-AR" w:eastAsia="es-ES"/>
-                              </w:rPr>
-                            </w:pPr>
-                            <w:r>
-                              <w:rPr>
-                                <w:rFonts w:ascii="Corbel" w:hAnsi="Corbel"/>
+                                <w:rFonts w:ascii="Calibri Light" w:hAnsi="Calibri Light"/>
                                 <w:color w:val="F2F2F2" w:themeColor="background1" w:themeShade="F2"/>
                                 <w:sz w:val="24"/>
                                 <w:szCs w:val="24"/>
@@ -1503,7 +1445,8 @@
                             <w:pPr>
                               <w:spacing w:before="0" w:after="0"/>
                               <w:rPr>
-                                <w:rFonts w:asciiTheme="majorHAnsi" w:hAnsiTheme="majorHAnsi"/>
+                                <w:rFonts w:ascii="Calibri Light" w:hAnsi="Calibri Light"/>
+                                <w:b/>
                                 <w:color w:val="262626" w:themeColor="text1" w:themeTint="D9"/>
                                 <w:sz w:val="28"/>
                                 <w:lang w:val="es-AR"/>
@@ -1511,7 +1454,8 @@
                             </w:pPr>
                             <w:r>
                               <w:rPr>
-                                <w:rFonts w:asciiTheme="majorHAnsi" w:hAnsiTheme="majorHAnsi"/>
+                                <w:rFonts w:ascii="Calibri Light" w:hAnsi="Calibri Light"/>
+                                <w:b/>
                                 <w:color w:val="262626" w:themeColor="text1" w:themeTint="D9"/>
                                 <w:sz w:val="28"/>
                                 <w:lang w:val="es-AR"/>
@@ -1523,7 +1467,7 @@
                             <w:pPr>
                               <w:spacing w:before="0" w:after="0" w:line="256" w:lineRule="auto"/>
                               <w:rPr>
-                                <w:rFonts w:ascii="Corbel" w:hAnsi="Corbel"/>
+                                <w:rFonts w:ascii="Calibri Light" w:hAnsi="Calibri Light"/>
                                 <w:color w:val="F2F2F2" w:themeColor="background1" w:themeShade="F2"/>
                                 <w:sz w:val="24"/>
                                 <w:szCs w:val="24"/>
@@ -1532,28 +1476,18 @@
                             </w:pPr>
                             <w:r>
                               <w:rPr>
-                                <w:rFonts w:ascii="Corbel" w:hAnsi="Corbel"/>
+                                <w:rFonts w:ascii="Calibri Light" w:hAnsi="Calibri Light"/>
                                 <w:color w:val="F2F2F2" w:themeColor="background1" w:themeShade="F2"/>
                                 <w:sz w:val="24"/>
                                 <w:szCs w:val="24"/>
                                 <w:lang w:val="es-AR" w:eastAsia="es-ES"/>
                               </w:rPr>
-                              <w:t xml:space="preserve">Allemand, </w:t>
-                            </w:r>
-                            <w:r>
-                              <w:rPr>
-                                <w:rFonts w:ascii="Corbel" w:hAnsi="Corbel"/>
-                                <w:color w:val="F2F2F2" w:themeColor="background1" w:themeShade="F2"/>
-                                <w:sz w:val="24"/>
-                                <w:szCs w:val="24"/>
-                                <w:lang w:val="es-AR" w:eastAsia="es-ES"/>
-                              </w:rPr>
-                              <w:t xml:space="preserve">Facundo </w:t>
+                              <w:t xml:space="preserve">Allemand, Facundo </w:t>
                             </w:r>
                             <w:proofErr w:type="spellStart"/>
                             <w:r>
                               <w:rPr>
-                                <w:rFonts w:ascii="Corbel" w:hAnsi="Corbel"/>
+                                <w:rFonts w:ascii="Calibri Light" w:hAnsi="Calibri Light"/>
                                 <w:color w:val="F2F2F2" w:themeColor="background1" w:themeShade="F2"/>
                                 <w:sz w:val="24"/>
                                 <w:szCs w:val="24"/>
@@ -1564,30 +1498,20 @@
                             <w:proofErr w:type="spellEnd"/>
                             <w:r>
                               <w:rPr>
-                                <w:rFonts w:ascii="Corbel" w:hAnsi="Corbel"/>
+                                <w:rFonts w:ascii="Calibri Light" w:hAnsi="Calibri Light"/>
                                 <w:color w:val="F2F2F2" w:themeColor="background1" w:themeShade="F2"/>
                                 <w:sz w:val="24"/>
                                 <w:szCs w:val="24"/>
                                 <w:lang w:val="es-AR" w:eastAsia="es-ES"/>
                               </w:rPr>
-                              <w:t xml:space="preserve">. </w:t>
-                            </w:r>
-                            <w:r>
-                              <w:rPr>
-                                <w:rFonts w:ascii="Corbel" w:hAnsi="Corbel"/>
-                                <w:color w:val="F2F2F2" w:themeColor="background1" w:themeShade="F2"/>
-                                <w:sz w:val="24"/>
-                                <w:szCs w:val="24"/>
-                                <w:lang w:val="es-AR" w:eastAsia="es-ES"/>
-                              </w:rPr>
-                              <w:t xml:space="preserve">58971 </w:t>
+                              <w:t xml:space="preserve">. 58971 </w:t>
                             </w:r>
                           </w:p>
                           <w:p>
                             <w:pPr>
                               <w:spacing w:before="0" w:after="0" w:line="256" w:lineRule="auto"/>
                               <w:rPr>
-                                <w:rFonts w:ascii="Corbel" w:hAnsi="Corbel"/>
+                                <w:rFonts w:ascii="Calibri Light" w:hAnsi="Calibri Light"/>
                                 <w:color w:val="F2F2F2" w:themeColor="background1" w:themeShade="F2"/>
                                 <w:sz w:val="24"/>
                                 <w:szCs w:val="24"/>
@@ -1596,7 +1520,7 @@
                             </w:pPr>
                             <w:r>
                               <w:rPr>
-                                <w:rFonts w:ascii="Corbel" w:hAnsi="Corbel"/>
+                                <w:rFonts w:ascii="Calibri Light" w:hAnsi="Calibri Light"/>
                                 <w:color w:val="F2F2F2" w:themeColor="background1" w:themeShade="F2"/>
                                 <w:sz w:val="24"/>
                                 <w:szCs w:val="24"/>
@@ -1607,7 +1531,7 @@
                             <w:proofErr w:type="spellStart"/>
                             <w:r>
                               <w:rPr>
-                                <w:rFonts w:ascii="Corbel" w:hAnsi="Corbel"/>
+                                <w:rFonts w:ascii="Calibri Light" w:hAnsi="Calibri Light"/>
                                 <w:color w:val="F2F2F2" w:themeColor="background1" w:themeShade="F2"/>
                                 <w:sz w:val="24"/>
                                 <w:szCs w:val="24"/>
@@ -1618,7 +1542,7 @@
                             <w:proofErr w:type="spellEnd"/>
                             <w:r>
                               <w:rPr>
-                                <w:rFonts w:ascii="Corbel" w:hAnsi="Corbel"/>
+                                <w:rFonts w:ascii="Calibri Light" w:hAnsi="Calibri Light"/>
                                 <w:color w:val="F2F2F2" w:themeColor="background1" w:themeShade="F2"/>
                                 <w:sz w:val="24"/>
                                 <w:szCs w:val="24"/>
@@ -1631,7 +1555,7 @@
                             <w:pPr>
                               <w:spacing w:before="0" w:after="0" w:line="256" w:lineRule="auto"/>
                               <w:rPr>
-                                <w:rFonts w:ascii="Corbel" w:hAnsi="Corbel"/>
+                                <w:rFonts w:ascii="Calibri Light" w:hAnsi="Calibri Light"/>
                                 <w:color w:val="F2F2F2" w:themeColor="background1" w:themeShade="F2"/>
                                 <w:sz w:val="24"/>
                                 <w:szCs w:val="24"/>
@@ -1640,7 +1564,7 @@
                             </w:pPr>
                             <w:r>
                               <w:rPr>
-                                <w:rFonts w:ascii="Corbel" w:hAnsi="Corbel"/>
+                                <w:rFonts w:ascii="Calibri Light" w:hAnsi="Calibri Light"/>
                                 <w:color w:val="F2F2F2" w:themeColor="background1" w:themeShade="F2"/>
                                 <w:sz w:val="24"/>
                                 <w:szCs w:val="24"/>
@@ -1651,7 +1575,7 @@
                             <w:proofErr w:type="spellStart"/>
                             <w:r>
                               <w:rPr>
-                                <w:rFonts w:ascii="Corbel" w:hAnsi="Corbel"/>
+                                <w:rFonts w:ascii="Calibri Light" w:hAnsi="Calibri Light"/>
                                 <w:color w:val="F2F2F2" w:themeColor="background1" w:themeShade="F2"/>
                                 <w:sz w:val="24"/>
                                 <w:szCs w:val="24"/>
@@ -1662,7 +1586,7 @@
                             <w:proofErr w:type="spellEnd"/>
                             <w:r>
                               <w:rPr>
-                                <w:rFonts w:ascii="Corbel" w:hAnsi="Corbel"/>
+                                <w:rFonts w:ascii="Calibri Light" w:hAnsi="Calibri Light"/>
                                 <w:color w:val="F2F2F2" w:themeColor="background1" w:themeShade="F2"/>
                                 <w:sz w:val="24"/>
                                 <w:szCs w:val="24"/>
@@ -1675,7 +1599,7 @@
                             <w:pPr>
                               <w:spacing w:before="0" w:after="0" w:line="256" w:lineRule="auto"/>
                               <w:rPr>
-                                <w:rFonts w:ascii="Corbel" w:hAnsi="Corbel"/>
+                                <w:rFonts w:ascii="Calibri Light" w:hAnsi="Calibri Light"/>
                                 <w:color w:val="595959" w:themeColor="text1" w:themeTint="A6"/>
                                 <w:sz w:val="24"/>
                                 <w:szCs w:val="24"/>
@@ -1684,7 +1608,7 @@
                             </w:pPr>
                             <w:r>
                               <w:rPr>
-                                <w:rFonts w:ascii="Corbel" w:hAnsi="Corbel"/>
+                                <w:rFonts w:ascii="Calibri Light" w:hAnsi="Calibri Light"/>
                                 <w:color w:val="F2F2F2" w:themeColor="background1" w:themeShade="F2"/>
                                 <w:sz w:val="24"/>
                                 <w:szCs w:val="24"/>
@@ -1695,7 +1619,7 @@
                             <w:proofErr w:type="spellStart"/>
                             <w:r>
                               <w:rPr>
-                                <w:rFonts w:ascii="Corbel" w:hAnsi="Corbel"/>
+                                <w:rFonts w:ascii="Calibri Light" w:hAnsi="Calibri Light"/>
                                 <w:color w:val="F2F2F2" w:themeColor="background1" w:themeShade="F2"/>
                                 <w:sz w:val="24"/>
                                 <w:szCs w:val="24"/>
@@ -1706,7 +1630,7 @@
                             <w:proofErr w:type="spellEnd"/>
                             <w:r>
                               <w:rPr>
-                                <w:rFonts w:ascii="Corbel" w:hAnsi="Corbel"/>
+                                <w:rFonts w:ascii="Calibri Light" w:hAnsi="Calibri Light"/>
                                 <w:color w:val="F2F2F2" w:themeColor="background1" w:themeShade="F2"/>
                                 <w:sz w:val="24"/>
                                 <w:szCs w:val="24"/>
@@ -1749,7 +1673,7 @@
           <w:r>
             <w:rPr>
               <w:noProof/>
-              <w:lang w:val="es-AR" w:eastAsia="es-AR"/>
+              <w:lang w:val="es-ES" w:eastAsia="es-ES"/>
             </w:rPr>
             <mc:AlternateContent>
               <mc:Choice Requires="wpg">
@@ -2179,7 +2103,7 @@
           <w:r>
             <w:rPr>
               <w:noProof/>
-              <w:lang w:val="es-AR" w:eastAsia="es-AR"/>
+              <w:lang w:val="es-ES" w:eastAsia="es-ES"/>
             </w:rPr>
             <mc:AlternateContent>
               <mc:Choice Requires="wpg">
@@ -2756,7 +2680,7 @@
           <w:r>
             <w:rPr>
               <w:noProof/>
-              <w:lang w:val="es-AR" w:eastAsia="es-AR"/>
+              <w:lang w:val="es-ES" w:eastAsia="es-ES"/>
             </w:rPr>
             <mc:AlternateContent>
               <mc:Choice Requires="wps">
@@ -2976,7 +2900,7 @@
           <w:r>
             <w:rPr>
               <w:noProof/>
-              <w:lang w:val="es-AR" w:eastAsia="es-AR"/>
+              <w:lang w:val="es-ES" w:eastAsia="es-ES"/>
             </w:rPr>
             <mc:AlternateContent>
               <mc:Choice Requires="wpg">
@@ -3059,6 +2983,28 @@
                                     </w:rPr>
                                     <w:t>Documento de Tecnología</w:t>
                                   </w:r>
+                                  <w:r>
+                                    <w:rPr>
+                                      <w:rFonts w:asciiTheme="majorHAnsi" w:hAnsiTheme="majorHAnsi"/>
+                                      <w:b/>
+                                      <w:color w:val="595959" w:themeColor="text1" w:themeTint="A6"/>
+                                      <w:sz w:val="96"/>
+                                      <w:lang w:val="es-AR"/>
+                                    </w:rPr>
+                                    <w:t xml:space="preserve"> </w:t>
+                                  </w:r>
+                                  <w:r>
+                                    <w:rPr>
+                                      <w:rFonts w:asciiTheme="majorHAnsi" w:hAnsiTheme="majorHAnsi"/>
+                                      <w:b/>
+                                      <w:color w:val="595959" w:themeColor="text1" w:themeTint="A6"/>
+                                      <w:sz w:val="96"/>
+                                      <w:lang w:val="es-AR"/>
+                                    </w:rPr>
+                                    <w:t>v1.1</w:t>
+                                  </w:r>
+                                  <w:bookmarkStart w:id="0" w:name="_GoBack"/>
+                                  <w:bookmarkEnd w:id="0"/>
                                 </w:p>
                                 <w:p>
                                   <w:pPr>
@@ -3125,6 +3071,10 @@
               <mc:Fallback>
                 <w:pict>
                   <v:group w14:anchorId="6BA999AD" id="Grupo 28" o:spid="_x0000_s1052" style="position:absolute;margin-left:-15.9pt;margin-top:155.3pt;width:496.5pt;height:141.15pt;z-index:251687936" coordsize="63057,17931" o:gfxdata="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">
+                    <v:shapetype id="_x0000_t202" coordsize="21600,21600" o:spt="202" path="m,l,21600r21600,l21600,xe">
+                      <v:stroke joinstyle="miter"/>
+                      <v:path gradientshapeok="t" o:connecttype="rect"/>
+                    </v:shapetype>
                     <v:shape id="Cuadro de texto 18" o:spid="_x0000_s1053" type="#_x0000_t202" style="position:absolute;width:46553;height:17430;visibility:visible;mso-wrap-style:square;v-text-anchor:top" o:gfxdata="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" filled="f" stroked="f" strokeweight=".5pt">
                       <v:textbox>
                         <w:txbxContent>
@@ -3148,6 +3098,28 @@
                               </w:rPr>
                               <w:t>Documento de Tecnología</w:t>
                             </w:r>
+                            <w:r>
+                              <w:rPr>
+                                <w:rFonts w:asciiTheme="majorHAnsi" w:hAnsiTheme="majorHAnsi"/>
+                                <w:b/>
+                                <w:color w:val="595959" w:themeColor="text1" w:themeTint="A6"/>
+                                <w:sz w:val="96"/>
+                                <w:lang w:val="es-AR"/>
+                              </w:rPr>
+                              <w:t xml:space="preserve"> </w:t>
+                            </w:r>
+                            <w:r>
+                              <w:rPr>
+                                <w:rFonts w:asciiTheme="majorHAnsi" w:hAnsiTheme="majorHAnsi"/>
+                                <w:b/>
+                                <w:color w:val="595959" w:themeColor="text1" w:themeTint="A6"/>
+                                <w:sz w:val="96"/>
+                                <w:lang w:val="es-AR"/>
+                              </w:rPr>
+                              <w:t>v1.1</w:t>
+                            </w:r>
+                            <w:bookmarkStart w:id="1" w:name="_GoBack"/>
+                            <w:bookmarkEnd w:id="1"/>
                           </w:p>
                           <w:p>
                             <w:pPr>
@@ -3191,14 +3163,6 @@
             <w:br w:type="page"/>
           </w:r>
         </w:p>
-        <w:p>
-          <w:pPr>
-            <w:rPr>
-              <w:noProof/>
-              <w:lang w:val="es-ES"/>
-            </w:rPr>
-          </w:pPr>
-        </w:p>
         <w:p/>
       </w:sdtContent>
     </w:sdt>
@@ -3211,8 +3175,8 @@
       </w:tblPr>
       <w:tblGrid>
         <w:gridCol w:w="1129"/>
-        <w:gridCol w:w="2611"/>
-        <w:gridCol w:w="1870"/>
+        <w:gridCol w:w="2268"/>
+        <w:gridCol w:w="2213"/>
         <w:gridCol w:w="3883"/>
       </w:tblGrid>
       <w:tr>
@@ -3230,13 +3194,13 @@
             <w:pPr>
               <w:jc w:val="center"/>
               <w:rPr>
-                <w:rFonts w:asciiTheme="majorHAnsi" w:hAnsiTheme="majorHAnsi"/>
+                <w:rFonts w:ascii="Calibri Light" w:hAnsi="Calibri Light"/>
                 <w:lang w:val="es-ES"/>
               </w:rPr>
             </w:pPr>
             <w:r>
               <w:rPr>
-                <w:rFonts w:asciiTheme="majorHAnsi" w:hAnsiTheme="majorHAnsi"/>
+                <w:rFonts w:ascii="Calibri Light" w:hAnsi="Calibri Light"/>
                 <w:lang w:val="es-ES"/>
               </w:rPr>
               <w:t>HISTORIAL DE VERSIONES</w:t>
@@ -3255,13 +3219,13 @@
             <w:pPr>
               <w:jc w:val="center"/>
               <w:rPr>
-                <w:rFonts w:asciiTheme="majorHAnsi" w:hAnsiTheme="majorHAnsi"/>
+                <w:rFonts w:ascii="Calibri Light" w:hAnsi="Calibri Light"/>
                 <w:lang w:val="es-ES"/>
               </w:rPr>
             </w:pPr>
             <w:r>
               <w:rPr>
-                <w:rFonts w:asciiTheme="majorHAnsi" w:hAnsiTheme="majorHAnsi"/>
+                <w:rFonts w:ascii="Calibri Light" w:hAnsi="Calibri Light"/>
                 <w:lang w:val="es-ES"/>
               </w:rPr>
               <w:t>VERSION</w:t>
@@ -3270,7 +3234,7 @@
         </w:tc>
         <w:tc>
           <w:tcPr>
-            <w:tcW w:w="2611" w:type="dxa"/>
+            <w:tcW w:w="2268" w:type="dxa"/>
             <w:hideMark/>
           </w:tcPr>
           <w:p>
@@ -3278,7 +3242,7 @@
               <w:jc w:val="center"/>
               <w:cnfStyle w:val="000000000000" w:firstRow="0" w:lastRow="0" w:firstColumn="0" w:lastColumn="0" w:oddVBand="0" w:evenVBand="0" w:oddHBand="0" w:evenHBand="0" w:firstRowFirstColumn="0" w:firstRowLastColumn="0" w:lastRowFirstColumn="0" w:lastRowLastColumn="0"/>
               <w:rPr>
-                <w:rFonts w:asciiTheme="majorHAnsi" w:hAnsiTheme="majorHAnsi"/>
+                <w:rFonts w:ascii="Calibri Light" w:hAnsi="Calibri Light"/>
                 <w:b/>
                 <w:color w:val="1B1A10" w:themeColor="background2" w:themeShade="1A"/>
                 <w:lang w:val="es-ES"/>
@@ -3286,7 +3250,7 @@
             </w:pPr>
             <w:r>
               <w:rPr>
-                <w:rFonts w:asciiTheme="majorHAnsi" w:hAnsiTheme="majorHAnsi"/>
+                <w:rFonts w:ascii="Calibri Light" w:hAnsi="Calibri Light"/>
                 <w:b/>
                 <w:color w:val="1B1A10" w:themeColor="background2" w:themeShade="1A"/>
                 <w:lang w:val="es-ES"/>
@@ -3297,7 +3261,7 @@
         </w:tc>
         <w:tc>
           <w:tcPr>
-            <w:tcW w:w="1870" w:type="dxa"/>
+            <w:tcW w:w="2213" w:type="dxa"/>
             <w:hideMark/>
           </w:tcPr>
           <w:p>
@@ -3305,7 +3269,7 @@
               <w:jc w:val="center"/>
               <w:cnfStyle w:val="000000000000" w:firstRow="0" w:lastRow="0" w:firstColumn="0" w:lastColumn="0" w:oddVBand="0" w:evenVBand="0" w:oddHBand="0" w:evenHBand="0" w:firstRowFirstColumn="0" w:firstRowLastColumn="0" w:lastRowFirstColumn="0" w:lastRowLastColumn="0"/>
               <w:rPr>
-                <w:rFonts w:asciiTheme="majorHAnsi" w:hAnsiTheme="majorHAnsi"/>
+                <w:rFonts w:ascii="Calibri Light" w:hAnsi="Calibri Light"/>
                 <w:b/>
                 <w:color w:val="1B1A10" w:themeColor="background2" w:themeShade="1A"/>
                 <w:lang w:val="es-ES"/>
@@ -3313,7 +3277,7 @@
             </w:pPr>
             <w:r>
               <w:rPr>
-                <w:rFonts w:asciiTheme="majorHAnsi" w:hAnsiTheme="majorHAnsi"/>
+                <w:rFonts w:ascii="Calibri Light" w:hAnsi="Calibri Light"/>
                 <w:b/>
                 <w:color w:val="1B1A10" w:themeColor="background2" w:themeShade="1A"/>
                 <w:lang w:val="es-ES"/>
@@ -3332,7 +3296,7 @@
               <w:jc w:val="center"/>
               <w:cnfStyle w:val="000000000000" w:firstRow="0" w:lastRow="0" w:firstColumn="0" w:lastColumn="0" w:oddVBand="0" w:evenVBand="0" w:oddHBand="0" w:evenHBand="0" w:firstRowFirstColumn="0" w:firstRowLastColumn="0" w:lastRowFirstColumn="0" w:lastRowLastColumn="0"/>
               <w:rPr>
-                <w:rFonts w:asciiTheme="majorHAnsi" w:hAnsiTheme="majorHAnsi"/>
+                <w:rFonts w:ascii="Calibri Light" w:hAnsi="Calibri Light"/>
                 <w:b/>
                 <w:color w:val="1B1A10" w:themeColor="background2" w:themeShade="1A"/>
                 <w:lang w:val="es-ES"/>
@@ -3340,7 +3304,7 @@
             </w:pPr>
             <w:r>
               <w:rPr>
-                <w:rFonts w:asciiTheme="majorHAnsi" w:hAnsiTheme="majorHAnsi"/>
+                <w:rFonts w:ascii="Calibri Light" w:hAnsi="Calibri Light"/>
                 <w:b/>
                 <w:color w:val="1B1A10" w:themeColor="background2" w:themeShade="1A"/>
                 <w:lang w:val="es-ES"/>
@@ -3359,13 +3323,13 @@
           <w:p>
             <w:pPr>
               <w:rPr>
-                <w:rFonts w:asciiTheme="majorHAnsi" w:hAnsiTheme="majorHAnsi"/>
+                <w:rFonts w:ascii="Calibri Light" w:hAnsi="Calibri Light"/>
                 <w:lang w:val="es-ES"/>
               </w:rPr>
             </w:pPr>
             <w:r>
               <w:rPr>
-                <w:rFonts w:asciiTheme="majorHAnsi" w:hAnsiTheme="majorHAnsi"/>
+                <w:rFonts w:ascii="Calibri Light" w:hAnsi="Calibri Light"/>
                 <w:lang w:val="es-ES"/>
               </w:rPr>
               <w:t>1.0</w:t>
@@ -3374,40 +3338,40 @@
         </w:tc>
         <w:tc>
           <w:tcPr>
-            <w:tcW w:w="2611" w:type="dxa"/>
+            <w:tcW w:w="2268" w:type="dxa"/>
           </w:tcPr>
           <w:p>
             <w:pPr>
               <w:cnfStyle w:val="000000000000" w:firstRow="0" w:lastRow="0" w:firstColumn="0" w:lastColumn="0" w:oddVBand="0" w:evenVBand="0" w:oddHBand="0" w:evenHBand="0" w:firstRowFirstColumn="0" w:firstRowLastColumn="0" w:lastRowFirstColumn="0" w:lastRowLastColumn="0"/>
               <w:rPr>
-                <w:rFonts w:asciiTheme="majorHAnsi" w:hAnsiTheme="majorHAnsi"/>
+                <w:rFonts w:ascii="Calibri Light" w:hAnsi="Calibri Light"/>
                 <w:lang w:val="es-ES"/>
               </w:rPr>
             </w:pPr>
             <w:r>
               <w:rPr>
-                <w:rFonts w:asciiTheme="majorHAnsi" w:hAnsiTheme="majorHAnsi"/>
+                <w:rFonts w:ascii="Calibri Light" w:hAnsi="Calibri Light"/>
                 <w:lang w:val="es-ES"/>
               </w:rPr>
               <w:t>20</w:t>
             </w:r>
             <w:r>
               <w:rPr>
-                <w:rFonts w:asciiTheme="majorHAnsi" w:hAnsiTheme="majorHAnsi"/>
+                <w:rFonts w:ascii="Calibri Light" w:hAnsi="Calibri Light"/>
                 <w:lang w:val="es-ES"/>
               </w:rPr>
               <w:t>/0</w:t>
             </w:r>
             <w:r>
               <w:rPr>
-                <w:rFonts w:asciiTheme="majorHAnsi" w:hAnsiTheme="majorHAnsi"/>
+                <w:rFonts w:ascii="Calibri Light" w:hAnsi="Calibri Light"/>
                 <w:lang w:val="es-ES"/>
               </w:rPr>
               <w:t>6</w:t>
             </w:r>
             <w:r>
               <w:rPr>
-                <w:rFonts w:asciiTheme="majorHAnsi" w:hAnsiTheme="majorHAnsi"/>
+                <w:rFonts w:ascii="Calibri Light" w:hAnsi="Calibri Light"/>
                 <w:lang w:val="es-ES"/>
               </w:rPr>
               <w:t>/2014</w:t>
@@ -3416,22 +3380,29 @@
         </w:tc>
         <w:tc>
           <w:tcPr>
-            <w:tcW w:w="1870" w:type="dxa"/>
+            <w:tcW w:w="2213" w:type="dxa"/>
           </w:tcPr>
           <w:p>
             <w:pPr>
               <w:cnfStyle w:val="000000000000" w:firstRow="0" w:lastRow="0" w:firstColumn="0" w:lastColumn="0" w:oddVBand="0" w:evenVBand="0" w:oddHBand="0" w:evenHBand="0" w:firstRowFirstColumn="0" w:firstRowLastColumn="0" w:lastRowFirstColumn="0" w:lastRowLastColumn="0"/>
               <w:rPr>
-                <w:rFonts w:asciiTheme="majorHAnsi" w:hAnsiTheme="majorHAnsi"/>
+                <w:rFonts w:ascii="Calibri Light" w:hAnsi="Calibri Light"/>
                 <w:lang w:val="es-ES"/>
               </w:rPr>
             </w:pPr>
             <w:r>
               <w:rPr>
-                <w:rFonts w:asciiTheme="majorHAnsi" w:hAnsiTheme="majorHAnsi"/>
+                <w:rFonts w:ascii="Calibri Light" w:hAnsi="Calibri Light"/>
                 <w:lang w:val="es-ES"/>
               </w:rPr>
               <w:t>Facu</w:t>
+            </w:r>
+            <w:r>
+              <w:rPr>
+                <w:rFonts w:ascii="Calibri Light" w:hAnsi="Calibri Light"/>
+                <w:lang w:val="es-ES"/>
+              </w:rPr>
+              <w:t>ndo Allemand</w:t>
             </w:r>
           </w:p>
         </w:tc>
@@ -3443,13 +3414,13 @@
             <w:pPr>
               <w:cnfStyle w:val="000000000000" w:firstRow="0" w:lastRow="0" w:firstColumn="0" w:lastColumn="0" w:oddVBand="0" w:evenVBand="0" w:oddHBand="0" w:evenHBand="0" w:firstRowFirstColumn="0" w:firstRowLastColumn="0" w:lastRowFirstColumn="0" w:lastRowLastColumn="0"/>
               <w:rPr>
-                <w:rFonts w:asciiTheme="majorHAnsi" w:hAnsiTheme="majorHAnsi"/>
+                <w:rFonts w:ascii="Calibri Light" w:hAnsi="Calibri Light"/>
                 <w:lang w:val="es-ES"/>
               </w:rPr>
             </w:pPr>
             <w:r>
               <w:rPr>
-                <w:rFonts w:asciiTheme="majorHAnsi" w:hAnsiTheme="majorHAnsi"/>
+                <w:rFonts w:ascii="Calibri Light" w:hAnsi="Calibri Light"/>
                 <w:lang w:val="es-ES"/>
               </w:rPr>
               <w:t>Creación Documento</w:t>
@@ -3467,38 +3438,59 @@
             <w:pPr>
               <w:ind w:left="720" w:hanging="720"/>
               <w:rPr>
-                <w:rFonts w:asciiTheme="majorHAnsi" w:hAnsiTheme="majorHAnsi"/>
+                <w:rFonts w:ascii="Calibri Light" w:hAnsi="Calibri Light"/>
                 <w:lang w:val="es-ES"/>
               </w:rPr>
             </w:pPr>
+            <w:r>
+              <w:rPr>
+                <w:rFonts w:ascii="Calibri Light" w:hAnsi="Calibri Light"/>
+                <w:lang w:val="es-ES"/>
+              </w:rPr>
+              <w:t>1.1</w:t>
+            </w:r>
           </w:p>
         </w:tc>
         <w:tc>
           <w:tcPr>
-            <w:tcW w:w="2611" w:type="dxa"/>
+            <w:tcW w:w="2268" w:type="dxa"/>
           </w:tcPr>
           <w:p>
             <w:pPr>
               <w:cnfStyle w:val="000000000000" w:firstRow="0" w:lastRow="0" w:firstColumn="0" w:lastColumn="0" w:oddVBand="0" w:evenVBand="0" w:oddHBand="0" w:evenHBand="0" w:firstRowFirstColumn="0" w:firstRowLastColumn="0" w:lastRowFirstColumn="0" w:lastRowLastColumn="0"/>
               <w:rPr>
-                <w:rFonts w:asciiTheme="majorHAnsi" w:hAnsiTheme="majorHAnsi"/>
+                <w:rFonts w:ascii="Calibri Light" w:hAnsi="Calibri Light"/>
                 <w:lang w:val="es-ES"/>
               </w:rPr>
             </w:pPr>
+            <w:r>
+              <w:rPr>
+                <w:rFonts w:ascii="Calibri Light" w:hAnsi="Calibri Light"/>
+                <w:lang w:val="es-ES"/>
+              </w:rPr>
+              <w:t>28/06/2014</w:t>
+            </w:r>
           </w:p>
         </w:tc>
         <w:tc>
           <w:tcPr>
-            <w:tcW w:w="1870" w:type="dxa"/>
+            <w:tcW w:w="2213" w:type="dxa"/>
           </w:tcPr>
           <w:p>
             <w:pPr>
               <w:cnfStyle w:val="000000000000" w:firstRow="0" w:lastRow="0" w:firstColumn="0" w:lastColumn="0" w:oddVBand="0" w:evenVBand="0" w:oddHBand="0" w:evenHBand="0" w:firstRowFirstColumn="0" w:firstRowLastColumn="0" w:lastRowFirstColumn="0" w:lastRowLastColumn="0"/>
               <w:rPr>
-                <w:rFonts w:asciiTheme="majorHAnsi" w:hAnsiTheme="majorHAnsi"/>
+                <w:rFonts w:ascii="Calibri Light" w:hAnsi="Calibri Light"/>
                 <w:lang w:val="es-ES"/>
               </w:rPr>
             </w:pPr>
+            <w:r>
+              <w:rPr>
+                <w:rFonts w:ascii="Calibri Light" w:hAnsi="Calibri Light"/>
+                <w:lang w:val="es-ES"/>
+              </w:rPr>
+              <w:t>Paula Pedrosa</w:t>
+            </w:r>
           </w:p>
         </w:tc>
         <w:tc>
@@ -3509,10 +3501,17 @@
             <w:pPr>
               <w:cnfStyle w:val="000000000000" w:firstRow="0" w:lastRow="0" w:firstColumn="0" w:lastColumn="0" w:oddVBand="0" w:evenVBand="0" w:oddHBand="0" w:evenHBand="0" w:firstRowFirstColumn="0" w:firstRowLastColumn="0" w:lastRowFirstColumn="0" w:lastRowLastColumn="0"/>
               <w:rPr>
-                <w:rFonts w:asciiTheme="majorHAnsi" w:hAnsiTheme="majorHAnsi"/>
+                <w:rFonts w:ascii="Calibri Light" w:hAnsi="Calibri Light"/>
                 <w:lang w:val="es-ES"/>
               </w:rPr>
             </w:pPr>
+            <w:r>
+              <w:rPr>
+                <w:rFonts w:ascii="Calibri Light" w:hAnsi="Calibri Light"/>
+                <w:lang w:val="es-ES"/>
+              </w:rPr>
+              <w:t>Se agregó la Introducción</w:t>
+            </w:r>
           </w:p>
         </w:tc>
       </w:tr>
@@ -3525,7 +3524,7 @@
           <w:p>
             <w:pPr>
               <w:rPr>
-                <w:rFonts w:asciiTheme="majorHAnsi" w:hAnsiTheme="majorHAnsi"/>
+                <w:rFonts w:ascii="Calibri Light" w:hAnsi="Calibri Light"/>
                 <w:lang w:val="es-ES"/>
               </w:rPr>
             </w:pPr>
@@ -3533,13 +3532,13 @@
         </w:tc>
         <w:tc>
           <w:tcPr>
-            <w:tcW w:w="2611" w:type="dxa"/>
+            <w:tcW w:w="2268" w:type="dxa"/>
           </w:tcPr>
           <w:p>
             <w:pPr>
               <w:cnfStyle w:val="000000000000" w:firstRow="0" w:lastRow="0" w:firstColumn="0" w:lastColumn="0" w:oddVBand="0" w:evenVBand="0" w:oddHBand="0" w:evenHBand="0" w:firstRowFirstColumn="0" w:firstRowLastColumn="0" w:lastRowFirstColumn="0" w:lastRowLastColumn="0"/>
               <w:rPr>
-                <w:rFonts w:asciiTheme="majorHAnsi" w:hAnsiTheme="majorHAnsi"/>
+                <w:rFonts w:ascii="Calibri Light" w:hAnsi="Calibri Light"/>
                 <w:lang w:val="es-ES"/>
               </w:rPr>
             </w:pPr>
@@ -3547,13 +3546,13 @@
         </w:tc>
         <w:tc>
           <w:tcPr>
-            <w:tcW w:w="1870" w:type="dxa"/>
+            <w:tcW w:w="2213" w:type="dxa"/>
           </w:tcPr>
           <w:p>
             <w:pPr>
               <w:cnfStyle w:val="000000000000" w:firstRow="0" w:lastRow="0" w:firstColumn="0" w:lastColumn="0" w:oddVBand="0" w:evenVBand="0" w:oddHBand="0" w:evenHBand="0" w:firstRowFirstColumn="0" w:firstRowLastColumn="0" w:lastRowFirstColumn="0" w:lastRowLastColumn="0"/>
               <w:rPr>
-                <w:rFonts w:asciiTheme="majorHAnsi" w:hAnsiTheme="majorHAnsi"/>
+                <w:rFonts w:ascii="Calibri Light" w:hAnsi="Calibri Light"/>
                 <w:lang w:val="es-ES"/>
               </w:rPr>
             </w:pPr>
@@ -3567,7 +3566,7 @@
             <w:pPr>
               <w:cnfStyle w:val="000000000000" w:firstRow="0" w:lastRow="0" w:firstColumn="0" w:lastColumn="0" w:oddVBand="0" w:evenVBand="0" w:oddHBand="0" w:evenHBand="0" w:firstRowFirstColumn="0" w:firstRowLastColumn="0" w:lastRowFirstColumn="0" w:lastRowLastColumn="0"/>
               <w:rPr>
-                <w:rFonts w:asciiTheme="majorHAnsi" w:hAnsiTheme="majorHAnsi"/>
+                <w:rFonts w:ascii="Calibri Light" w:hAnsi="Calibri Light"/>
                 <w:lang w:val="es-ES"/>
               </w:rPr>
             </w:pPr>
@@ -3625,7 +3624,7 @@
             </w:tabs>
             <w:rPr>
               <w:noProof/>
-              <w:lang w:val="es-AR" w:eastAsia="es-AR"/>
+              <w:lang w:val="es-ES" w:eastAsia="es-ES"/>
             </w:rPr>
           </w:pPr>
           <w:r>
@@ -3637,14 +3636,16 @@
           <w:r>
             <w:fldChar w:fldCharType="separate"/>
           </w:r>
-          <w:hyperlink w:anchor="_Toc391564500" w:history="1">
+          <w:hyperlink w:anchor="_Toc391736685" w:history="1">
             <w:r>
               <w:rPr>
                 <w:rStyle w:val="Hipervnculo"/>
+                <w:rFonts w:ascii="Calibri Light" w:hAnsi="Calibri Light"/>
+                <w:b/>
                 <w:noProof/>
                 <w:lang w:val="es-ES"/>
               </w:rPr>
-              <w:t>Ajax</w:t>
+              <w:t>Introducción</w:t>
             </w:r>
             <w:r>
               <w:rPr>
@@ -3665,7 +3666,7 @@
                 <w:noProof/>
                 <w:webHidden/>
               </w:rPr>
-              <w:instrText xml:space="preserve"> PAGEREF _Toc391564500 \h </w:instrText>
+              <w:instrText xml:space="preserve"> PAGEREF _Toc391736685 \h </w:instrText>
             </w:r>
             <w:r>
               <w:rPr>
@@ -3704,17 +3705,19 @@
             </w:tabs>
             <w:rPr>
               <w:noProof/>
-              <w:lang w:val="es-AR" w:eastAsia="es-AR"/>
+              <w:lang w:val="es-ES" w:eastAsia="es-ES"/>
             </w:rPr>
           </w:pPr>
-          <w:hyperlink w:anchor="_Toc391564501" w:history="1">
+          <w:hyperlink w:anchor="_Toc391736686" w:history="1">
             <w:r>
               <w:rPr>
                 <w:rStyle w:val="Hipervnculo"/>
+                <w:rFonts w:ascii="Calibri Light" w:hAnsi="Calibri Light"/>
+                <w:b/>
                 <w:noProof/>
                 <w:lang w:val="es-ES"/>
               </w:rPr>
-              <w:t>Bootstrap</w:t>
+              <w:t>Tecnologías</w:t>
             </w:r>
             <w:r>
               <w:rPr>
@@ -3735,7 +3738,7 @@
                 <w:noProof/>
                 <w:webHidden/>
               </w:rPr>
-              <w:instrText xml:space="preserve"> PAGEREF _Toc391564501 \h </w:instrText>
+              <w:instrText xml:space="preserve"> PAGEREF _Toc391736686 \h </w:instrText>
             </w:r>
             <w:r>
               <w:rPr>
@@ -3774,17 +3777,19 @@
             </w:tabs>
             <w:rPr>
               <w:noProof/>
-              <w:lang w:val="es-AR" w:eastAsia="es-AR"/>
+              <w:lang w:val="es-ES" w:eastAsia="es-ES"/>
             </w:rPr>
           </w:pPr>
-          <w:hyperlink w:anchor="_Toc391564502" w:history="1">
+          <w:hyperlink w:anchor="_Toc391736687" w:history="1">
             <w:r>
               <w:rPr>
                 <w:rStyle w:val="Hipervnculo"/>
+                <w:rFonts w:ascii="Calibri Light" w:hAnsi="Calibri Light"/>
+                <w:b/>
                 <w:noProof/>
                 <w:lang w:val="es-ES"/>
               </w:rPr>
-              <w:t>PlugIns Utilizados</w:t>
+              <w:t>Ajax</w:t>
             </w:r>
             <w:r>
               <w:rPr>
@@ -3805,77 +3810,7 @@
                 <w:noProof/>
                 <w:webHidden/>
               </w:rPr>
-              <w:instrText xml:space="preserve"> PAGEREF _Toc391564502 \h </w:instrText>
-            </w:r>
-            <w:r>
-              <w:rPr>
-                <w:noProof/>
-                <w:webHidden/>
-              </w:rPr>
-            </w:r>
-            <w:r>
-              <w:rPr>
-                <w:noProof/>
-                <w:webHidden/>
-              </w:rPr>
-              <w:fldChar w:fldCharType="separate"/>
-            </w:r>
-            <w:r>
-              <w:rPr>
-                <w:noProof/>
-                <w:webHidden/>
-              </w:rPr>
-              <w:t>2</w:t>
-            </w:r>
-            <w:r>
-              <w:rPr>
-                <w:noProof/>
-                <w:webHidden/>
-              </w:rPr>
-              <w:fldChar w:fldCharType="end"/>
-            </w:r>
-          </w:hyperlink>
-        </w:p>
-        <w:p>
-          <w:pPr>
-            <w:pStyle w:val="TDC1"/>
-            <w:tabs>
-              <w:tab w:val="right" w:leader="dot" w:pos="9350"/>
-            </w:tabs>
-            <w:rPr>
-              <w:noProof/>
-              <w:lang w:val="es-AR" w:eastAsia="es-AR"/>
-            </w:rPr>
-          </w:pPr>
-          <w:hyperlink w:anchor="_Toc391564503" w:history="1">
-            <w:r>
-              <w:rPr>
-                <w:rStyle w:val="Hipervnculo"/>
-                <w:noProof/>
-                <w:lang w:val="es-ES"/>
-              </w:rPr>
-              <w:t>JQuery</w:t>
-            </w:r>
-            <w:r>
-              <w:rPr>
-                <w:noProof/>
-                <w:webHidden/>
-              </w:rPr>
-              <w:tab/>
-            </w:r>
-            <w:r>
-              <w:rPr>
-                <w:noProof/>
-                <w:webHidden/>
-              </w:rPr>
-              <w:fldChar w:fldCharType="begin"/>
-            </w:r>
-            <w:r>
-              <w:rPr>
-                <w:noProof/>
-                <w:webHidden/>
-              </w:rPr>
-              <w:instrText xml:space="preserve"> PAGEREF _Toc391564503 \h </w:instrText>
+              <w:instrText xml:space="preserve"> PAGEREF _Toc391736687 \h </w:instrText>
             </w:r>
             <w:r>
               <w:rPr>
@@ -3914,17 +3849,19 @@
             </w:tabs>
             <w:rPr>
               <w:noProof/>
-              <w:lang w:val="es-AR" w:eastAsia="es-AR"/>
+              <w:lang w:val="es-ES" w:eastAsia="es-ES"/>
             </w:rPr>
           </w:pPr>
-          <w:hyperlink w:anchor="_Toc391564504" w:history="1">
+          <w:hyperlink w:anchor="_Toc391736688" w:history="1">
             <w:r>
               <w:rPr>
                 <w:rStyle w:val="Hipervnculo"/>
+                <w:rFonts w:ascii="Calibri Light" w:hAnsi="Calibri Light"/>
+                <w:b/>
                 <w:noProof/>
                 <w:lang w:val="es-ES"/>
               </w:rPr>
-              <w:t>PlugIns Utilizados</w:t>
+              <w:t>Bootstrap</w:t>
             </w:r>
             <w:r>
               <w:rPr>
@@ -3945,7 +3882,7 @@
                 <w:noProof/>
                 <w:webHidden/>
               </w:rPr>
-              <w:instrText xml:space="preserve"> PAGEREF _Toc391564504 \h </w:instrText>
+              <w:instrText xml:space="preserve"> PAGEREF _Toc391736688 \h </w:instrText>
             </w:r>
             <w:r>
               <w:rPr>
@@ -3966,6 +3903,222 @@
                 <w:webHidden/>
               </w:rPr>
               <w:t>2</w:t>
+            </w:r>
+            <w:r>
+              <w:rPr>
+                <w:noProof/>
+                <w:webHidden/>
+              </w:rPr>
+              <w:fldChar w:fldCharType="end"/>
+            </w:r>
+          </w:hyperlink>
+        </w:p>
+        <w:p>
+          <w:pPr>
+            <w:pStyle w:val="TDC3"/>
+            <w:tabs>
+              <w:tab w:val="right" w:leader="dot" w:pos="9350"/>
+            </w:tabs>
+            <w:rPr>
+              <w:noProof/>
+              <w:lang w:val="es-ES" w:eastAsia="es-ES"/>
+            </w:rPr>
+          </w:pPr>
+          <w:hyperlink w:anchor="_Toc391736689" w:history="1">
+            <w:r>
+              <w:rPr>
+                <w:rStyle w:val="Hipervnculo"/>
+                <w:rFonts w:ascii="Calibri Light" w:hAnsi="Calibri Light"/>
+                <w:b/>
+                <w:noProof/>
+                <w:lang w:val="es-ES"/>
+              </w:rPr>
+              <w:t>Plugins Utilizados</w:t>
+            </w:r>
+            <w:r>
+              <w:rPr>
+                <w:noProof/>
+                <w:webHidden/>
+              </w:rPr>
+              <w:tab/>
+            </w:r>
+            <w:r>
+              <w:rPr>
+                <w:noProof/>
+                <w:webHidden/>
+              </w:rPr>
+              <w:fldChar w:fldCharType="begin"/>
+            </w:r>
+            <w:r>
+              <w:rPr>
+                <w:noProof/>
+                <w:webHidden/>
+              </w:rPr>
+              <w:instrText xml:space="preserve"> PAGEREF _Toc391736689 \h </w:instrText>
+            </w:r>
+            <w:r>
+              <w:rPr>
+                <w:noProof/>
+                <w:webHidden/>
+              </w:rPr>
+            </w:r>
+            <w:r>
+              <w:rPr>
+                <w:noProof/>
+                <w:webHidden/>
+              </w:rPr>
+              <w:fldChar w:fldCharType="separate"/>
+            </w:r>
+            <w:r>
+              <w:rPr>
+                <w:noProof/>
+                <w:webHidden/>
+              </w:rPr>
+              <w:t>3</w:t>
+            </w:r>
+            <w:r>
+              <w:rPr>
+                <w:noProof/>
+                <w:webHidden/>
+              </w:rPr>
+              <w:fldChar w:fldCharType="end"/>
+            </w:r>
+          </w:hyperlink>
+        </w:p>
+        <w:p>
+          <w:pPr>
+            <w:pStyle w:val="TDC2"/>
+            <w:tabs>
+              <w:tab w:val="right" w:leader="dot" w:pos="9350"/>
+            </w:tabs>
+            <w:rPr>
+              <w:noProof/>
+              <w:lang w:val="es-ES" w:eastAsia="es-ES"/>
+            </w:rPr>
+          </w:pPr>
+          <w:hyperlink w:anchor="_Toc391736690" w:history="1">
+            <w:r>
+              <w:rPr>
+                <w:rStyle w:val="Hipervnculo"/>
+                <w:rFonts w:ascii="Calibri Light" w:hAnsi="Calibri Light"/>
+                <w:b/>
+                <w:noProof/>
+                <w:lang w:val="es-ES"/>
+              </w:rPr>
+              <w:t>JQuery</w:t>
+            </w:r>
+            <w:r>
+              <w:rPr>
+                <w:noProof/>
+                <w:webHidden/>
+              </w:rPr>
+              <w:tab/>
+            </w:r>
+            <w:r>
+              <w:rPr>
+                <w:noProof/>
+                <w:webHidden/>
+              </w:rPr>
+              <w:fldChar w:fldCharType="begin"/>
+            </w:r>
+            <w:r>
+              <w:rPr>
+                <w:noProof/>
+                <w:webHidden/>
+              </w:rPr>
+              <w:instrText xml:space="preserve"> PAGEREF _Toc391736690 \h </w:instrText>
+            </w:r>
+            <w:r>
+              <w:rPr>
+                <w:noProof/>
+                <w:webHidden/>
+              </w:rPr>
+            </w:r>
+            <w:r>
+              <w:rPr>
+                <w:noProof/>
+                <w:webHidden/>
+              </w:rPr>
+              <w:fldChar w:fldCharType="separate"/>
+            </w:r>
+            <w:r>
+              <w:rPr>
+                <w:noProof/>
+                <w:webHidden/>
+              </w:rPr>
+              <w:t>3</w:t>
+            </w:r>
+            <w:r>
+              <w:rPr>
+                <w:noProof/>
+                <w:webHidden/>
+              </w:rPr>
+              <w:fldChar w:fldCharType="end"/>
+            </w:r>
+          </w:hyperlink>
+        </w:p>
+        <w:p>
+          <w:pPr>
+            <w:pStyle w:val="TDC3"/>
+            <w:tabs>
+              <w:tab w:val="right" w:leader="dot" w:pos="9350"/>
+            </w:tabs>
+            <w:rPr>
+              <w:noProof/>
+              <w:lang w:val="es-ES" w:eastAsia="es-ES"/>
+            </w:rPr>
+          </w:pPr>
+          <w:hyperlink w:anchor="_Toc391736691" w:history="1">
+            <w:r>
+              <w:rPr>
+                <w:rStyle w:val="Hipervnculo"/>
+                <w:rFonts w:ascii="Calibri Light" w:hAnsi="Calibri Light"/>
+                <w:b/>
+                <w:noProof/>
+                <w:lang w:val="es-ES"/>
+              </w:rPr>
+              <w:t>Plugins Utilizados</w:t>
+            </w:r>
+            <w:r>
+              <w:rPr>
+                <w:noProof/>
+                <w:webHidden/>
+              </w:rPr>
+              <w:tab/>
+            </w:r>
+            <w:r>
+              <w:rPr>
+                <w:noProof/>
+                <w:webHidden/>
+              </w:rPr>
+              <w:fldChar w:fldCharType="begin"/>
+            </w:r>
+            <w:r>
+              <w:rPr>
+                <w:noProof/>
+                <w:webHidden/>
+              </w:rPr>
+              <w:instrText xml:space="preserve"> PAGEREF _Toc391736691 \h </w:instrText>
+            </w:r>
+            <w:r>
+              <w:rPr>
+                <w:noProof/>
+                <w:webHidden/>
+              </w:rPr>
+            </w:r>
+            <w:r>
+              <w:rPr>
+                <w:noProof/>
+                <w:webHidden/>
+              </w:rPr>
+              <w:fldChar w:fldCharType="separate"/>
+            </w:r>
+            <w:r>
+              <w:rPr>
+                <w:noProof/>
+                <w:webHidden/>
+              </w:rPr>
+              <w:t>3</w:t>
             </w:r>
             <w:r>
               <w:rPr>
@@ -4010,29 +4163,434 @@
       <w:pPr>
         <w:pStyle w:val="Ttulo1"/>
         <w:rPr>
+          <w:rFonts w:ascii="Calibri Light" w:hAnsi="Calibri Light"/>
+          <w:b/>
           <w:noProof/>
           <w:lang w:val="es-ES"/>
         </w:rPr>
       </w:pPr>
-      <w:bookmarkStart w:id="0" w:name="_Toc391564500"/>
+      <w:bookmarkStart w:id="2" w:name="_Toc391736685"/>
       <w:r>
         <w:rPr>
+          <w:rFonts w:ascii="Calibri Light" w:hAnsi="Calibri Light"/>
+          <w:b/>
           <w:noProof/>
           <w:lang w:val="es-ES"/>
         </w:rPr>
         <w:lastRenderedPageBreak/>
-        <w:t>Ajax</w:t>
+        <w:t>Introducción</w:t>
       </w:r>
-      <w:bookmarkEnd w:id="0"/>
+      <w:bookmarkEnd w:id="2"/>
     </w:p>
     <w:p>
       <w:pPr>
-        <w:rPr>
+        <w:jc w:val="both"/>
+        <w:rPr>
+          <w:rFonts w:ascii="Calibri Light" w:hAnsi="Calibri Light"/>
           <w:lang w:val="es-ES"/>
         </w:rPr>
       </w:pPr>
       <w:r>
         <w:rPr>
+          <w:rFonts w:ascii="Calibri Light" w:hAnsi="Calibri Light"/>
+          <w:noProof/>
+          <w:lang w:val="es-ES"/>
+        </w:rPr>
+        <w:t xml:space="preserve">El objetivo de </w:t>
+      </w:r>
+      <w:r>
+        <w:rPr>
+          <w:rFonts w:ascii="Calibri Light" w:hAnsi="Calibri Light"/>
+          <w:lang w:val="es-ES"/>
+        </w:rPr>
+        <w:t>este documento es dejar constancia de la investigación realizada sobre las tecnologías que son útiles para el desarrollo de nuestro Sistema.</w:t>
+      </w:r>
+    </w:p>
+    <w:p>
+      <w:pPr>
+        <w:pStyle w:val="Ttulo1"/>
+        <w:rPr>
+          <w:rFonts w:ascii="Calibri Light" w:hAnsi="Calibri Light"/>
+          <w:b/>
+          <w:lang w:val="es-ES"/>
+        </w:rPr>
+      </w:pPr>
+      <w:bookmarkStart w:id="3" w:name="_Toc391736686"/>
+      <w:r>
+        <w:rPr>
+          <w:rFonts w:ascii="Calibri Light" w:hAnsi="Calibri Light"/>
+          <w:b/>
+          <w:lang w:val="es-ES"/>
+        </w:rPr>
+        <w:t>Tecnologías</w:t>
+      </w:r>
+      <w:bookmarkEnd w:id="3"/>
+    </w:p>
+    <w:p>
+      <w:pPr>
+        <w:pStyle w:val="Ttulo2"/>
+        <w:rPr>
+          <w:rFonts w:ascii="Calibri Light" w:hAnsi="Calibri Light"/>
+          <w:b/>
+          <w:lang w:val="es-ES"/>
+        </w:rPr>
+      </w:pPr>
+      <w:bookmarkStart w:id="4" w:name="_Toc391736687"/>
+      <w:r>
+        <w:rPr>
+          <w:rFonts w:ascii="Calibri Light" w:hAnsi="Calibri Light"/>
+          <w:b/>
+          <w:lang w:val="es-ES"/>
+        </w:rPr>
+        <w:t>Ajax</w:t>
+      </w:r>
+      <w:bookmarkEnd w:id="4"/>
+    </w:p>
+    <w:tbl>
+      <w:tblPr>
+        <w:tblStyle w:val="Tabladecuadrcula2-nfasis2"/>
+        <w:tblW w:w="0" w:type="auto"/>
+        <w:tblLook w:val="04A0" w:firstRow="1" w:lastRow="0" w:firstColumn="1" w:lastColumn="0" w:noHBand="0" w:noVBand="1"/>
+      </w:tblPr>
+      <w:tblGrid>
+        <w:gridCol w:w="2972"/>
+        <w:gridCol w:w="5119"/>
+      </w:tblGrid>
+      <w:tr>
+        <w:trPr>
+          <w:cnfStyle w:val="100000000000" w:firstRow="1" w:lastRow="0" w:firstColumn="0" w:lastColumn="0" w:oddVBand="0" w:evenVBand="0" w:oddHBand="0" w:evenHBand="0" w:firstRowFirstColumn="0" w:firstRowLastColumn="0" w:lastRowFirstColumn="0" w:lastRowLastColumn="0"/>
+        </w:trPr>
+        <w:tc>
+          <w:tcPr>
+            <w:cnfStyle w:val="001000000000" w:firstRow="0" w:lastRow="0" w:firstColumn="1" w:lastColumn="0" w:oddVBand="0" w:evenVBand="0" w:oddHBand="0" w:evenHBand="0" w:firstRowFirstColumn="0" w:firstRowLastColumn="0" w:lastRowFirstColumn="0" w:lastRowLastColumn="0"/>
+            <w:tcW w:w="2972" w:type="dxa"/>
+          </w:tcPr>
+          <w:p>
+            <w:pPr>
+              <w:jc w:val="both"/>
+              <w:rPr>
+                <w:rFonts w:ascii="Calibri Light" w:hAnsi="Calibri Light"/>
+                <w:noProof/>
+                <w:lang w:val="es-ES"/>
+              </w:rPr>
+            </w:pPr>
+          </w:p>
+        </w:tc>
+        <w:tc>
+          <w:tcPr>
+            <w:tcW w:w="4683" w:type="dxa"/>
+          </w:tcPr>
+          <w:p>
+            <w:pPr>
+              <w:jc w:val="both"/>
+              <w:cnfStyle w:val="100000000000" w:firstRow="1" w:lastRow="0" w:firstColumn="0" w:lastColumn="0" w:oddVBand="0" w:evenVBand="0" w:oddHBand="0" w:evenHBand="0" w:firstRowFirstColumn="0" w:firstRowLastColumn="0" w:lastRowFirstColumn="0" w:lastRowLastColumn="0"/>
+              <w:rPr>
+                <w:rFonts w:ascii="Calibri Light" w:hAnsi="Calibri Light"/>
+                <w:noProof/>
+                <w:lang w:val="es-ES"/>
+              </w:rPr>
+            </w:pPr>
+            <w:r>
+              <w:rPr>
+                <w:rFonts w:ascii="Calibri Light" w:hAnsi="Calibri Light"/>
+                <w:noProof/>
+                <w:lang w:val="es-ES"/>
+              </w:rPr>
+              <w:t>¿Qué es?</w:t>
+            </w:r>
+          </w:p>
+        </w:tc>
+      </w:tr>
+      <w:tr>
+        <w:trPr>
+          <w:cnfStyle w:val="000000100000" w:firstRow="0" w:lastRow="0" w:firstColumn="0" w:lastColumn="0" w:oddVBand="0" w:evenVBand="0" w:oddHBand="1" w:evenHBand="0" w:firstRowFirstColumn="0" w:firstRowLastColumn="0" w:lastRowFirstColumn="0" w:lastRowLastColumn="0"/>
+        </w:trPr>
+        <w:tc>
+          <w:tcPr>
+            <w:cnfStyle w:val="001000000000" w:firstRow="0" w:lastRow="0" w:firstColumn="1" w:lastColumn="0" w:oddVBand="0" w:evenVBand="0" w:oddHBand="0" w:evenHBand="0" w:firstRowFirstColumn="0" w:firstRowLastColumn="0" w:lastRowFirstColumn="0" w:lastRowLastColumn="0"/>
+            <w:tcW w:w="2972" w:type="dxa"/>
+          </w:tcPr>
+          <w:p>
+            <w:pPr>
+              <w:jc w:val="both"/>
+              <w:rPr>
+                <w:rFonts w:ascii="Calibri Light" w:hAnsi="Calibri Light"/>
+                <w:b w:val="0"/>
+                <w:noProof/>
+                <w:lang w:val="es-ES"/>
+              </w:rPr>
+            </w:pPr>
+            <w:r>
+              <w:rPr>
+                <w:rFonts w:ascii="Calibri Light" w:hAnsi="Calibri Light"/>
+                <w:noProof/>
+                <w:lang w:val="es-ES"/>
+              </w:rPr>
+              <w:t>AJAX</w:t>
+            </w:r>
+          </w:p>
+        </w:tc>
+        <w:tc>
+          <w:tcPr>
+            <w:tcW w:w="4683" w:type="dxa"/>
+          </w:tcPr>
+          <w:p>
+            <w:pPr>
+              <w:jc w:val="both"/>
+              <w:cnfStyle w:val="000000100000" w:firstRow="0" w:lastRow="0" w:firstColumn="0" w:lastColumn="0" w:oddVBand="0" w:evenVBand="0" w:oddHBand="1" w:evenHBand="0" w:firstRowFirstColumn="0" w:firstRowLastColumn="0" w:lastRowFirstColumn="0" w:lastRowLastColumn="0"/>
+              <w:rPr>
+                <w:rFonts w:ascii="Calibri Light" w:hAnsi="Calibri Light"/>
+                <w:noProof/>
+                <w:lang w:val="es-ES"/>
+              </w:rPr>
+            </w:pPr>
+            <w:r>
+              <w:rPr>
+                <w:rFonts w:ascii="Calibri Light" w:hAnsi="Calibri Light"/>
+                <w:b/>
+                <w:bCs/>
+                <w:i/>
+                <w:iCs/>
+                <w:noProof/>
+              </w:rPr>
+              <w:t>A</w:t>
+            </w:r>
+            <w:r>
+              <w:rPr>
+                <w:rFonts w:ascii="Calibri Light" w:hAnsi="Calibri Light"/>
+                <w:b/>
+                <w:i/>
+                <w:iCs/>
+                <w:noProof/>
+              </w:rPr>
+              <w:t>synchronous </w:t>
+            </w:r>
+            <w:r>
+              <w:rPr>
+                <w:rFonts w:ascii="Calibri Light" w:hAnsi="Calibri Light"/>
+                <w:b/>
+                <w:bCs/>
+                <w:i/>
+                <w:iCs/>
+                <w:noProof/>
+              </w:rPr>
+              <w:t>J</w:t>
+            </w:r>
+            <w:r>
+              <w:rPr>
+                <w:rFonts w:ascii="Calibri Light" w:hAnsi="Calibri Light"/>
+                <w:b/>
+                <w:i/>
+                <w:iCs/>
+                <w:noProof/>
+              </w:rPr>
+              <w:t>avaScript </w:t>
+            </w:r>
+            <w:r>
+              <w:rPr>
+                <w:rFonts w:ascii="Calibri Light" w:hAnsi="Calibri Light"/>
+                <w:b/>
+                <w:bCs/>
+                <w:i/>
+                <w:iCs/>
+                <w:noProof/>
+              </w:rPr>
+              <w:t>A</w:t>
+            </w:r>
+            <w:r>
+              <w:rPr>
+                <w:rFonts w:ascii="Calibri Light" w:hAnsi="Calibri Light"/>
+                <w:b/>
+                <w:i/>
+                <w:iCs/>
+                <w:noProof/>
+              </w:rPr>
+              <w:t>nd </w:t>
+            </w:r>
+            <w:r>
+              <w:rPr>
+                <w:rFonts w:ascii="Calibri Light" w:hAnsi="Calibri Light"/>
+                <w:b/>
+                <w:bCs/>
+                <w:i/>
+                <w:iCs/>
+                <w:noProof/>
+              </w:rPr>
+              <w:t>X</w:t>
+            </w:r>
+            <w:r>
+              <w:rPr>
+                <w:rFonts w:ascii="Calibri Light" w:hAnsi="Calibri Light"/>
+                <w:b/>
+                <w:i/>
+                <w:iCs/>
+                <w:noProof/>
+              </w:rPr>
+              <w:t>ML</w:t>
+            </w:r>
+            <w:r>
+              <w:rPr>
+                <w:rFonts w:ascii="Calibri Light" w:hAnsi="Calibri Light"/>
+                <w:noProof/>
+              </w:rPr>
+              <w:t> (</w:t>
+            </w:r>
+            <w:hyperlink r:id="rId15" w:tooltip="JavaScript" w:history="1">
+              <w:r>
+                <w:rPr>
+                  <w:rStyle w:val="Hipervnculo"/>
+                  <w:rFonts w:ascii="Calibri Light" w:hAnsi="Calibri Light"/>
+                  <w:noProof/>
+                  <w:color w:val="auto"/>
+                  <w:u w:val="none"/>
+                </w:rPr>
+                <w:t>JavaScript</w:t>
+              </w:r>
+            </w:hyperlink>
+            <w:r>
+              <w:rPr>
+                <w:rFonts w:ascii="Calibri Light" w:hAnsi="Calibri Light"/>
+                <w:noProof/>
+              </w:rPr>
+              <w:t> asíncrono y </w:t>
+            </w:r>
+            <w:hyperlink r:id="rId16" w:tooltip="XML" w:history="1">
+              <w:r>
+                <w:rPr>
+                  <w:rStyle w:val="Hipervnculo"/>
+                  <w:rFonts w:ascii="Calibri Light" w:hAnsi="Calibri Light"/>
+                  <w:noProof/>
+                  <w:color w:val="auto"/>
+                  <w:u w:val="none"/>
+                </w:rPr>
+                <w:t>XML</w:t>
+              </w:r>
+            </w:hyperlink>
+            <w:r>
+              <w:rPr>
+                <w:rFonts w:ascii="Calibri Light" w:hAnsi="Calibri Light"/>
+                <w:noProof/>
+              </w:rPr>
+              <w:t>), es una técnica de </w:t>
+            </w:r>
+            <w:hyperlink r:id="rId17" w:tooltip="Desarrollo web" w:history="1">
+              <w:r>
+                <w:rPr>
+                  <w:rStyle w:val="Hipervnculo"/>
+                  <w:rFonts w:ascii="Calibri Light" w:hAnsi="Calibri Light"/>
+                  <w:noProof/>
+                  <w:color w:val="auto"/>
+                  <w:u w:val="none"/>
+                </w:rPr>
+                <w:t>desarrollo web</w:t>
+              </w:r>
+            </w:hyperlink>
+            <w:r>
+              <w:rPr>
+                <w:rFonts w:ascii="Calibri Light" w:hAnsi="Calibri Light"/>
+                <w:noProof/>
+              </w:rPr>
+              <w:t> para crear aplicaciones interactivas. Estas aplicaciones se ejecutan en el </w:t>
+            </w:r>
+            <w:hyperlink r:id="rId18" w:tooltip="Cliente (informática)" w:history="1">
+              <w:r>
+                <w:rPr>
+                  <w:rStyle w:val="Hipervnculo"/>
+                  <w:rFonts w:ascii="Calibri Light" w:hAnsi="Calibri Light"/>
+                  <w:noProof/>
+                  <w:color w:val="auto"/>
+                  <w:u w:val="none"/>
+                </w:rPr>
+                <w:t>cliente</w:t>
+              </w:r>
+            </w:hyperlink>
+            <w:r>
+              <w:rPr>
+                <w:rFonts w:ascii="Calibri Light" w:hAnsi="Calibri Light"/>
+                <w:noProof/>
+              </w:rPr>
+              <w:t>, es decir, en el </w:t>
+            </w:r>
+            <w:hyperlink r:id="rId19" w:tooltip="Navegador web" w:history="1">
+              <w:r>
+                <w:rPr>
+                  <w:rStyle w:val="Hipervnculo"/>
+                  <w:rFonts w:ascii="Calibri Light" w:hAnsi="Calibri Light"/>
+                  <w:noProof/>
+                  <w:color w:val="auto"/>
+                  <w:u w:val="none"/>
+                </w:rPr>
+                <w:t>navegador</w:t>
+              </w:r>
+            </w:hyperlink>
+            <w:r>
+              <w:rPr>
+                <w:rFonts w:ascii="Calibri Light" w:hAnsi="Calibri Light"/>
+                <w:noProof/>
+              </w:rPr>
+              <w:t> de los usuarios mientras se mantiene la comunicación </w:t>
+            </w:r>
+            <w:hyperlink r:id="rId20" w:tooltip="Asíncrono" w:history="1">
+              <w:r>
+                <w:rPr>
+                  <w:rStyle w:val="Hipervnculo"/>
+                  <w:rFonts w:ascii="Calibri Light" w:hAnsi="Calibri Light"/>
+                  <w:noProof/>
+                  <w:color w:val="auto"/>
+                  <w:u w:val="none"/>
+                </w:rPr>
+                <w:t>asíncrona</w:t>
+              </w:r>
+            </w:hyperlink>
+            <w:r>
+              <w:rPr>
+                <w:rFonts w:ascii="Calibri Light" w:hAnsi="Calibri Light"/>
+                <w:noProof/>
+              </w:rPr>
+              <w:t> con el servidor en segundo plano. De esta forma es posible realizar cambios sobre las páginas sin necesidad de recargarlas, mejorando la interactividad, velocidad y </w:t>
+            </w:r>
+            <w:hyperlink r:id="rId21" w:tooltip="Usabilidad" w:history="1">
+              <w:r>
+                <w:rPr>
+                  <w:rStyle w:val="Hipervnculo"/>
+                  <w:rFonts w:ascii="Calibri Light" w:hAnsi="Calibri Light"/>
+                  <w:noProof/>
+                  <w:color w:val="auto"/>
+                  <w:u w:val="none"/>
+                </w:rPr>
+                <w:t>usabilidad</w:t>
+              </w:r>
+            </w:hyperlink>
+            <w:r>
+              <w:rPr>
+                <w:rFonts w:ascii="Calibri Light" w:hAnsi="Calibri Light"/>
+                <w:noProof/>
+              </w:rPr>
+              <w:t> en las aplicaciones.</w:t>
+            </w:r>
+          </w:p>
+        </w:tc>
+      </w:tr>
+    </w:tbl>
+    <w:p>
+      <w:pPr>
+        <w:rPr>
+          <w:rFonts w:ascii="Calibri Light" w:hAnsi="Calibri Light"/>
+          <w:lang w:val="es-ES"/>
+        </w:rPr>
+      </w:pPr>
+    </w:p>
+    <w:p>
+      <w:pPr>
+        <w:jc w:val="both"/>
+        <w:rPr>
+          <w:rFonts w:ascii="Calibri Light" w:hAnsi="Calibri Light"/>
+          <w:lang w:val="es-ES"/>
+        </w:rPr>
+      </w:pPr>
+      <w:r>
+        <w:rPr>
+          <w:rFonts w:ascii="Calibri Light" w:hAnsi="Calibri Light"/>
           <w:lang w:val="es-ES"/>
         </w:rPr>
         <w:t xml:space="preserve">Excelente guía para aprender a usar AJAX en .NET </w:t>
@@ -4040,6 +4598,7 @@
       <w:proofErr w:type="spellStart"/>
       <w:r>
         <w:rPr>
+          <w:rFonts w:ascii="Calibri Light" w:hAnsi="Calibri Light"/>
           <w:lang w:val="es-ES"/>
         </w:rPr>
         <w:t>Forms</w:t>
@@ -4047,6 +4606,7 @@
       <w:proofErr w:type="spellEnd"/>
       <w:r>
         <w:rPr>
+          <w:rFonts w:ascii="Calibri Light" w:hAnsi="Calibri Light"/>
           <w:lang w:val="es-ES"/>
         </w:rPr>
         <w:t>.</w:t>
@@ -4054,12 +4614,15 @@
     </w:p>
     <w:p>
       <w:pPr>
-        <w:rPr>
+        <w:jc w:val="both"/>
+        <w:rPr>
+          <w:rFonts w:ascii="Calibri Light" w:hAnsi="Calibri Light"/>
           <w:lang w:val="es-ES"/>
         </w:rPr>
       </w:pPr>
       <w:r>
         <w:rPr>
+          <w:rFonts w:ascii="Calibri Light" w:hAnsi="Calibri Light"/>
           <w:lang w:val="es-ES"/>
         </w:rPr>
         <w:t>El equipo se basó en éste documento para la implementación en el proyecto.</w:t>
@@ -4067,18 +4630,31 @@
     </w:p>
     <w:p>
       <w:pPr>
-        <w:rPr>
+        <w:jc w:val="both"/>
+        <w:rPr>
+          <w:rFonts w:ascii="Calibri Light" w:hAnsi="Calibri Light"/>
           <w:lang w:val="es-ES"/>
         </w:rPr>
       </w:pPr>
       <w:r>
         <w:rPr>
+          <w:rFonts w:ascii="Calibri Light" w:hAnsi="Calibri Light"/>
+          <w:b/>
           <w:lang w:val="es-ES"/>
         </w:rPr>
-        <w:t xml:space="preserve">Link Documentación: </w:t>
+        <w:t>Link Documentación:</w:t>
       </w:r>
       <w:r>
         <w:rPr>
+          <w:rFonts w:ascii="Calibri Light" w:hAnsi="Calibri Light"/>
+          <w:lang w:val="es-ES"/>
+        </w:rPr>
+        <w:t xml:space="preserve"> </w:t>
+      </w:r>
+      <w:r>
+        <w:rPr>
+          <w:rFonts w:ascii="Calibri Light" w:hAnsi="Calibri Light"/>
+          <w:i/>
           <w:lang w:val="es-ES"/>
         </w:rPr>
         <w:t>http://ajax.net-tutorials.com/controls/updatepanel-history/</w:t>
@@ -4086,45 +4662,200 @@
     </w:p>
     <w:p>
       <w:pPr>
-        <w:pStyle w:val="Ttulo1"/>
-        <w:rPr>
+        <w:pStyle w:val="Ttulo2"/>
+        <w:rPr>
+          <w:rFonts w:ascii="Calibri Light" w:hAnsi="Calibri Light"/>
+          <w:b/>
           <w:noProof/>
           <w:lang w:val="es-ES"/>
         </w:rPr>
       </w:pPr>
-      <w:bookmarkStart w:id="1" w:name="_Toc391564501"/>
+      <w:bookmarkStart w:id="5" w:name="_Toc391736688"/>
       <w:r>
         <w:rPr>
+          <w:rFonts w:ascii="Calibri Light" w:hAnsi="Calibri Light"/>
+          <w:b/>
           <w:noProof/>
           <w:lang w:val="es-ES"/>
         </w:rPr>
         <w:t>Bootstrap</w:t>
       </w:r>
-      <w:bookmarkEnd w:id="1"/>
+      <w:bookmarkEnd w:id="5"/>
+    </w:p>
+    <w:tbl>
+      <w:tblPr>
+        <w:tblStyle w:val="Tabladecuadrcula2-nfasis2"/>
+        <w:tblW w:w="0" w:type="auto"/>
+        <w:tblLook w:val="04A0" w:firstRow="1" w:lastRow="0" w:firstColumn="1" w:lastColumn="0" w:noHBand="0" w:noVBand="1"/>
+      </w:tblPr>
+      <w:tblGrid>
+        <w:gridCol w:w="2972"/>
+        <w:gridCol w:w="4683"/>
+      </w:tblGrid>
+      <w:tr>
+        <w:trPr>
+          <w:cnfStyle w:val="100000000000" w:firstRow="1" w:lastRow="0" w:firstColumn="0" w:lastColumn="0" w:oddVBand="0" w:evenVBand="0" w:oddHBand="0" w:evenHBand="0" w:firstRowFirstColumn="0" w:firstRowLastColumn="0" w:lastRowFirstColumn="0" w:lastRowLastColumn="0"/>
+        </w:trPr>
+        <w:tc>
+          <w:tcPr>
+            <w:cnfStyle w:val="001000000000" w:firstRow="0" w:lastRow="0" w:firstColumn="1" w:lastColumn="0" w:oddVBand="0" w:evenVBand="0" w:oddHBand="0" w:evenHBand="0" w:firstRowFirstColumn="0" w:firstRowLastColumn="0" w:lastRowFirstColumn="0" w:lastRowLastColumn="0"/>
+            <w:tcW w:w="2972" w:type="dxa"/>
+          </w:tcPr>
+          <w:p>
+            <w:pPr>
+              <w:jc w:val="both"/>
+              <w:rPr>
+                <w:rFonts w:ascii="Calibri Light" w:hAnsi="Calibri Light"/>
+                <w:noProof/>
+                <w:lang w:val="es-ES"/>
+              </w:rPr>
+            </w:pPr>
+          </w:p>
+        </w:tc>
+        <w:tc>
+          <w:tcPr>
+            <w:tcW w:w="4683" w:type="dxa"/>
+          </w:tcPr>
+          <w:p>
+            <w:pPr>
+              <w:jc w:val="both"/>
+              <w:cnfStyle w:val="100000000000" w:firstRow="1" w:lastRow="0" w:firstColumn="0" w:lastColumn="0" w:oddVBand="0" w:evenVBand="0" w:oddHBand="0" w:evenHBand="0" w:firstRowFirstColumn="0" w:firstRowLastColumn="0" w:lastRowFirstColumn="0" w:lastRowLastColumn="0"/>
+              <w:rPr>
+                <w:rFonts w:ascii="Calibri Light" w:hAnsi="Calibri Light"/>
+                <w:noProof/>
+                <w:lang w:val="es-ES"/>
+              </w:rPr>
+            </w:pPr>
+            <w:r>
+              <w:rPr>
+                <w:rFonts w:ascii="Calibri Light" w:hAnsi="Calibri Light"/>
+                <w:noProof/>
+                <w:lang w:val="es-ES"/>
+              </w:rPr>
+              <w:t>¿Qué es?</w:t>
+            </w:r>
+          </w:p>
+        </w:tc>
+      </w:tr>
+      <w:tr>
+        <w:trPr>
+          <w:cnfStyle w:val="000000100000" w:firstRow="0" w:lastRow="0" w:firstColumn="0" w:lastColumn="0" w:oddVBand="0" w:evenVBand="0" w:oddHBand="1" w:evenHBand="0" w:firstRowFirstColumn="0" w:firstRowLastColumn="0" w:lastRowFirstColumn="0" w:lastRowLastColumn="0"/>
+        </w:trPr>
+        <w:tc>
+          <w:tcPr>
+            <w:cnfStyle w:val="001000000000" w:firstRow="0" w:lastRow="0" w:firstColumn="1" w:lastColumn="0" w:oddVBand="0" w:evenVBand="0" w:oddHBand="0" w:evenHBand="0" w:firstRowFirstColumn="0" w:firstRowLastColumn="0" w:lastRowFirstColumn="0" w:lastRowLastColumn="0"/>
+            <w:tcW w:w="2972" w:type="dxa"/>
+          </w:tcPr>
+          <w:p>
+            <w:pPr>
+              <w:jc w:val="both"/>
+              <w:rPr>
+                <w:rFonts w:ascii="Calibri Light" w:hAnsi="Calibri Light"/>
+                <w:b w:val="0"/>
+                <w:noProof/>
+                <w:lang w:val="es-ES"/>
+              </w:rPr>
+            </w:pPr>
+            <w:r>
+              <w:rPr>
+                <w:rFonts w:ascii="Calibri Light" w:hAnsi="Calibri Light"/>
+                <w:noProof/>
+                <w:lang w:val="es-ES"/>
+              </w:rPr>
+              <w:t>BOOTSTRAP</w:t>
+            </w:r>
+          </w:p>
+        </w:tc>
+        <w:tc>
+          <w:tcPr>
+            <w:tcW w:w="4683" w:type="dxa"/>
+          </w:tcPr>
+          <w:p>
+            <w:pPr>
+              <w:jc w:val="both"/>
+              <w:cnfStyle w:val="000000100000" w:firstRow="0" w:lastRow="0" w:firstColumn="0" w:lastColumn="0" w:oddVBand="0" w:evenVBand="0" w:oddHBand="1" w:evenHBand="0" w:firstRowFirstColumn="0" w:firstRowLastColumn="0" w:lastRowFirstColumn="0" w:lastRowLastColumn="0"/>
+              <w:rPr>
+                <w:rFonts w:ascii="Calibri Light" w:hAnsi="Calibri Light"/>
+                <w:noProof/>
+                <w:lang w:val="es-ES"/>
+              </w:rPr>
+            </w:pPr>
+            <w:r>
+              <w:rPr>
+                <w:rFonts w:ascii="Calibri Light" w:hAnsi="Calibri Light"/>
+                <w:lang w:val="es-ES"/>
+              </w:rPr>
+              <w:t xml:space="preserve">Es un </w:t>
+            </w:r>
+            <w:proofErr w:type="spellStart"/>
+            <w:r>
+              <w:rPr>
+                <w:rFonts w:ascii="Calibri Light" w:hAnsi="Calibri Light"/>
+                <w:lang w:val="es-ES"/>
+              </w:rPr>
+              <w:t>framework</w:t>
+            </w:r>
+            <w:proofErr w:type="spellEnd"/>
+            <w:r>
+              <w:rPr>
+                <w:rFonts w:ascii="Calibri Light" w:hAnsi="Calibri Light"/>
+                <w:lang w:val="es-ES"/>
+              </w:rPr>
+              <w:t xml:space="preserve"> de HTML, CSS, y JavaScript para el desarrollo responsivo de proyectos web.</w:t>
+            </w:r>
+            <w:r>
+              <w:rPr>
+                <w:rFonts w:ascii="Calibri Light" w:hAnsi="Calibri Light"/>
+                <w:lang w:val="es-ES"/>
+              </w:rPr>
+              <w:t xml:space="preserve"> Este marco de trabajo permite crear interfaces web con CSS y </w:t>
+            </w:r>
+            <w:proofErr w:type="spellStart"/>
+            <w:r>
+              <w:rPr>
+                <w:rFonts w:ascii="Calibri Light" w:hAnsi="Calibri Light"/>
+                <w:lang w:val="es-ES"/>
+              </w:rPr>
+              <w:t>Javascript</w:t>
+            </w:r>
+            <w:proofErr w:type="spellEnd"/>
+            <w:r>
+              <w:rPr>
+                <w:rFonts w:ascii="Calibri Light" w:hAnsi="Calibri Light"/>
+                <w:lang w:val="es-ES"/>
+              </w:rPr>
+              <w:t xml:space="preserve"> que permiten adaptar la interfaz dependiente del tamaño del dispositivo en el que se visualice de forma nativa.</w:t>
+            </w:r>
+          </w:p>
+        </w:tc>
+      </w:tr>
+    </w:tbl>
+    <w:p>
+      <w:pPr>
+        <w:rPr>
+          <w:lang w:val="es-ES"/>
+        </w:rPr>
+      </w:pPr>
     </w:p>
     <w:p>
       <w:pPr>
-        <w:rPr>
+        <w:jc w:val="both"/>
+        <w:rPr>
+          <w:rFonts w:ascii="Calibri Light" w:hAnsi="Calibri Light"/>
           <w:lang w:val="es-ES"/>
         </w:rPr>
       </w:pPr>
-      <w:proofErr w:type="spellStart"/>
       <w:r>
         <w:rPr>
+          <w:rFonts w:ascii="Calibri Light" w:hAnsi="Calibri Light"/>
           <w:lang w:val="es-ES"/>
         </w:rPr>
-        <w:t>Bootstrap</w:t>
-      </w:r>
-      <w:proofErr w:type="spellEnd"/>
-      <w:r>
-        <w:rPr>
-          <w:lang w:val="es-ES"/>
-        </w:rPr>
-        <w:t xml:space="preserve"> es un </w:t>
+        <w:t xml:space="preserve">El equipo utiliza este </w:t>
       </w:r>
       <w:proofErr w:type="spellStart"/>
       <w:r>
         <w:rPr>
+          <w:rFonts w:ascii="Calibri Light" w:hAnsi="Calibri Light"/>
           <w:lang w:val="es-ES"/>
         </w:rPr>
         <w:t>framework</w:t>
@@ -4132,33 +4863,7 @@
       <w:proofErr w:type="spellEnd"/>
       <w:r>
         <w:rPr>
-          <w:lang w:val="es-ES"/>
-        </w:rPr>
-        <w:t xml:space="preserve"> de HTML, CSS, y JavaScript para el desarrollo responsivo de proyectos web.</w:t>
-      </w:r>
-    </w:p>
-    <w:p>
-      <w:pPr>
-        <w:rPr>
-          <w:lang w:val="es-ES"/>
-        </w:rPr>
-      </w:pPr>
-      <w:r>
-        <w:rPr>
-          <w:lang w:val="es-ES"/>
-        </w:rPr>
-        <w:t xml:space="preserve">El equipo utiliza este </w:t>
-      </w:r>
-      <w:proofErr w:type="spellStart"/>
-      <w:r>
-        <w:rPr>
-          <w:lang w:val="es-ES"/>
-        </w:rPr>
-        <w:t>framework</w:t>
-      </w:r>
-      <w:proofErr w:type="spellEnd"/>
-      <w:r>
-        <w:rPr>
+          <w:rFonts w:ascii="Calibri Light" w:hAnsi="Calibri Light"/>
           <w:lang w:val="es-ES"/>
         </w:rPr>
         <w:t xml:space="preserve"> para el desarrollo de las interfaces.</w:t>
@@ -4166,20 +4871,39 @@
     </w:p>
     <w:p>
       <w:pPr>
-        <w:rPr>
+        <w:jc w:val="both"/>
+        <w:rPr>
+          <w:rStyle w:val="Hipervnculo"/>
+          <w:rFonts w:ascii="Calibri Light" w:hAnsi="Calibri Light"/>
+          <w:i/>
+          <w:color w:val="auto"/>
+          <w:u w:val="none"/>
           <w:lang w:val="es-ES"/>
         </w:rPr>
       </w:pPr>
       <w:r>
         <w:rPr>
+          <w:rFonts w:ascii="Calibri Light" w:hAnsi="Calibri Light"/>
+          <w:b/>
           <w:lang w:val="es-ES"/>
         </w:rPr>
-        <w:t xml:space="preserve">Link Documentación: </w:t>
+        <w:t>Link Documentación:</w:t>
       </w:r>
-      <w:hyperlink r:id="rId15" w:history="1">
+      <w:r>
+        <w:rPr>
+          <w:rFonts w:ascii="Calibri Light" w:hAnsi="Calibri Light"/>
+          <w:lang w:val="es-ES"/>
+        </w:rPr>
+        <w:t xml:space="preserve"> </w:t>
+      </w:r>
+      <w:hyperlink r:id="rId22" w:history="1">
         <w:r>
           <w:rPr>
             <w:rStyle w:val="Hipervnculo"/>
+            <w:rFonts w:ascii="Calibri Light" w:hAnsi="Calibri Light"/>
+            <w:i/>
+            <w:color w:val="auto"/>
+            <w:u w:val="none"/>
             <w:lang w:val="es-ES"/>
           </w:rPr>
           <w:t>http://getbootstrap.com/getting-started/</w:t>
@@ -4188,28 +4912,76 @@
     </w:p>
     <w:p>
       <w:pPr>
-        <w:pStyle w:val="Ttulo2"/>
-        <w:rPr>
+        <w:rPr>
+          <w:rStyle w:val="Hipervnculo"/>
+          <w:rFonts w:ascii="Calibri Light" w:hAnsi="Calibri Light"/>
+          <w:i/>
+          <w:color w:val="auto"/>
+          <w:u w:val="none"/>
           <w:lang w:val="es-ES"/>
         </w:rPr>
       </w:pPr>
-      <w:bookmarkStart w:id="2" w:name="_Toc391564502"/>
-      <w:r>
-        <w:rPr>
-          <w:lang w:val="es-ES"/>
-        </w:rPr>
-        <w:t>PlugIns Utilizados</w:t>
-      </w:r>
-      <w:bookmarkEnd w:id="2"/>
     </w:p>
     <w:p>
       <w:pPr>
         <w:rPr>
+          <w:rStyle w:val="Hipervnculo"/>
+          <w:rFonts w:ascii="Calibri Light" w:hAnsi="Calibri Light"/>
+          <w:i/>
+          <w:color w:val="auto"/>
+          <w:u w:val="none"/>
+          <w:lang w:val="es-ES"/>
+        </w:rPr>
+      </w:pPr>
+    </w:p>
+    <w:p>
+      <w:pPr>
+        <w:rPr>
+          <w:rStyle w:val="Hipervnculo"/>
+          <w:rFonts w:ascii="Calibri Light" w:hAnsi="Calibri Light"/>
+          <w:i/>
+          <w:color w:val="auto"/>
+          <w:u w:val="none"/>
+          <w:lang w:val="es-ES"/>
+        </w:rPr>
+      </w:pPr>
+    </w:p>
+    <w:p>
+      <w:pPr>
+        <w:pStyle w:val="Ttulo3"/>
+        <w:rPr>
+          <w:rFonts w:ascii="Calibri Light" w:hAnsi="Calibri Light"/>
+          <w:b/>
+          <w:sz w:val="18"/>
+          <w:szCs w:val="18"/>
+          <w:lang w:val="es-ES"/>
+        </w:rPr>
+      </w:pPr>
+      <w:bookmarkStart w:id="6" w:name="_Toc391736689"/>
+      <w:r>
+        <w:rPr>
+          <w:rFonts w:ascii="Calibri Light" w:hAnsi="Calibri Light"/>
+          <w:b/>
+          <w:sz w:val="18"/>
+          <w:szCs w:val="18"/>
+          <w:lang w:val="es-ES"/>
+        </w:rPr>
+        <w:lastRenderedPageBreak/>
+        <w:t>Plugins Utilizados</w:t>
+      </w:r>
+      <w:bookmarkEnd w:id="6"/>
+    </w:p>
+    <w:p>
+      <w:pPr>
+        <w:jc w:val="both"/>
+        <w:rPr>
+          <w:rFonts w:ascii="Calibri Light" w:hAnsi="Calibri Light"/>
           <w:lang w:val="es-ES"/>
         </w:rPr>
       </w:pPr>
       <w:r>
         <w:rPr>
+          <w:rFonts w:ascii="Calibri Light" w:hAnsi="Calibri Light"/>
           <w:lang w:val="es-ES"/>
         </w:rPr>
         <w:t xml:space="preserve">Se añadieron algunos </w:t>
@@ -4217,6 +4989,7 @@
       <w:proofErr w:type="spellStart"/>
       <w:r>
         <w:rPr>
+          <w:rFonts w:ascii="Calibri Light" w:hAnsi="Calibri Light"/>
           <w:lang w:val="es-ES"/>
         </w:rPr>
         <w:t>plugins</w:t>
@@ -4224,6 +4997,7 @@
       <w:proofErr w:type="spellEnd"/>
       <w:r>
         <w:rPr>
+          <w:rFonts w:ascii="Calibri Light" w:hAnsi="Calibri Light"/>
           <w:lang w:val="es-ES"/>
         </w:rPr>
         <w:t xml:space="preserve"> para poder alcanzar efectos deseados.</w:t>
@@ -4231,13 +5005,16 @@
     </w:p>
     <w:p>
       <w:pPr>
-        <w:rPr>
+        <w:jc w:val="both"/>
+        <w:rPr>
+          <w:rFonts w:ascii="Calibri Light" w:hAnsi="Calibri Light"/>
           <w:lang w:val="es-ES"/>
         </w:rPr>
       </w:pPr>
       <w:proofErr w:type="spellStart"/>
       <w:r>
         <w:rPr>
+          <w:rFonts w:ascii="Calibri Light" w:hAnsi="Calibri Light"/>
           <w:b/>
           <w:lang w:val="es-ES"/>
         </w:rPr>
@@ -4246,6 +5023,7 @@
       <w:proofErr w:type="spellEnd"/>
       <w:r>
         <w:rPr>
+          <w:rFonts w:ascii="Calibri Light" w:hAnsi="Calibri Light"/>
           <w:b/>
           <w:lang w:val="es-ES"/>
         </w:rPr>
@@ -4254,43 +5032,54 @@
       <w:proofErr w:type="spellStart"/>
       <w:r>
         <w:rPr>
+          <w:rFonts w:ascii="Calibri Light" w:hAnsi="Calibri Light"/>
           <w:b/>
           <w:lang w:val="es-ES"/>
         </w:rPr>
         <w:t>Bootstrap</w:t>
       </w:r>
       <w:proofErr w:type="spellEnd"/>
-      <w:proofErr w:type="gramStart"/>
       <w:r>
         <w:rPr>
+          <w:rFonts w:ascii="Calibri Light" w:hAnsi="Calibri Light"/>
           <w:b/>
           <w:lang w:val="es-ES"/>
         </w:rPr>
-        <w:t xml:space="preserve">:  </w:t>
+        <w:t xml:space="preserve">: </w:t>
       </w:r>
       <w:r>
         <w:rPr>
+          <w:rFonts w:ascii="Calibri Light" w:hAnsi="Calibri Light"/>
           <w:lang w:val="es-ES"/>
         </w:rPr>
-        <w:t>Provee</w:t>
+        <w:t>Pro</w:t>
       </w:r>
-      <w:proofErr w:type="gramEnd"/>
       <w:r>
         <w:rPr>
+          <w:rFonts w:ascii="Calibri Light" w:hAnsi="Calibri Light"/>
           <w:lang w:val="es-ES"/>
         </w:rPr>
-        <w:t xml:space="preserve"> algunos elementos extras a </w:t>
+        <w:t xml:space="preserve">vee algunos elementos extras a </w:t>
       </w:r>
       <w:proofErr w:type="spellStart"/>
       <w:r>
         <w:rPr>
+          <w:rFonts w:ascii="Calibri Light" w:hAnsi="Calibri Light"/>
           <w:lang w:val="es-ES"/>
         </w:rPr>
-        <w:t>bootstrap</w:t>
+        <w:t>B</w:t>
+      </w:r>
+      <w:r>
+        <w:rPr>
+          <w:rFonts w:ascii="Calibri Light" w:hAnsi="Calibri Light"/>
+          <w:lang w:val="es-ES"/>
+        </w:rPr>
+        <w:t>ootstrap</w:t>
       </w:r>
       <w:proofErr w:type="spellEnd"/>
       <w:r>
         <w:rPr>
+          <w:rFonts w:ascii="Calibri Light" w:hAnsi="Calibri Light"/>
           <w:lang w:val="es-ES"/>
         </w:rPr>
         <w:t>.</w:t>
@@ -4298,24 +5087,31 @@
     </w:p>
     <w:p>
       <w:pPr>
-        <w:rPr>
+        <w:jc w:val="both"/>
+        <w:rPr>
+          <w:rFonts w:ascii="Calibri Light" w:hAnsi="Calibri Light"/>
           <w:lang w:val="es-ES"/>
         </w:rPr>
       </w:pPr>
       <w:r>
         <w:rPr>
+          <w:rFonts w:ascii="Calibri Light" w:hAnsi="Calibri Light"/>
+          <w:b/>
           <w:lang w:val="es-ES"/>
         </w:rPr>
         <w:t>Link Documentación:</w:t>
       </w:r>
       <w:r>
         <w:rPr>
+          <w:rFonts w:ascii="Calibri Light" w:hAnsi="Calibri Light"/>
           <w:lang w:val="es-ES"/>
         </w:rPr>
         <w:t xml:space="preserve"> </w:t>
       </w:r>
       <w:r>
         <w:rPr>
+          <w:rFonts w:ascii="Calibri Light" w:hAnsi="Calibri Light"/>
+          <w:i/>
           <w:lang w:val="es-ES"/>
         </w:rPr>
         <w:t>http://jasny.github.io/bootstrap/javascript/</w:t>
@@ -4323,66 +5119,164 @@
     </w:p>
     <w:p>
       <w:pPr>
-        <w:pStyle w:val="Ttulo1"/>
-        <w:rPr>
+        <w:pStyle w:val="Ttulo2"/>
+        <w:rPr>
+          <w:rFonts w:ascii="Calibri Light" w:hAnsi="Calibri Light"/>
+          <w:b/>
           <w:noProof/>
           <w:lang w:val="es-ES"/>
         </w:rPr>
       </w:pPr>
-      <w:bookmarkStart w:id="3" w:name="_Toc391564503"/>
+      <w:bookmarkStart w:id="7" w:name="_Toc391736690"/>
       <w:r>
         <w:rPr>
+          <w:rFonts w:ascii="Calibri Light" w:hAnsi="Calibri Light"/>
+          <w:b/>
           <w:noProof/>
           <w:lang w:val="es-ES"/>
         </w:rPr>
         <w:t>JQuery</w:t>
       </w:r>
-      <w:bookmarkEnd w:id="3"/>
+      <w:bookmarkEnd w:id="7"/>
+    </w:p>
+    <w:tbl>
+      <w:tblPr>
+        <w:tblStyle w:val="Tabladecuadrcula2-nfasis2"/>
+        <w:tblW w:w="0" w:type="auto"/>
+        <w:tblLook w:val="04A0" w:firstRow="1" w:lastRow="0" w:firstColumn="1" w:lastColumn="0" w:noHBand="0" w:noVBand="1"/>
+      </w:tblPr>
+      <w:tblGrid>
+        <w:gridCol w:w="2972"/>
+        <w:gridCol w:w="4683"/>
+      </w:tblGrid>
+      <w:tr>
+        <w:trPr>
+          <w:cnfStyle w:val="100000000000" w:firstRow="1" w:lastRow="0" w:firstColumn="0" w:lastColumn="0" w:oddVBand="0" w:evenVBand="0" w:oddHBand="0" w:evenHBand="0" w:firstRowFirstColumn="0" w:firstRowLastColumn="0" w:lastRowFirstColumn="0" w:lastRowLastColumn="0"/>
+        </w:trPr>
+        <w:tc>
+          <w:tcPr>
+            <w:cnfStyle w:val="001000000000" w:firstRow="0" w:lastRow="0" w:firstColumn="1" w:lastColumn="0" w:oddVBand="0" w:evenVBand="0" w:oddHBand="0" w:evenHBand="0" w:firstRowFirstColumn="0" w:firstRowLastColumn="0" w:lastRowFirstColumn="0" w:lastRowLastColumn="0"/>
+            <w:tcW w:w="2972" w:type="dxa"/>
+          </w:tcPr>
+          <w:p>
+            <w:pPr>
+              <w:jc w:val="both"/>
+              <w:rPr>
+                <w:rFonts w:ascii="Calibri Light" w:hAnsi="Calibri Light"/>
+                <w:noProof/>
+                <w:lang w:val="es-ES"/>
+              </w:rPr>
+            </w:pPr>
+          </w:p>
+        </w:tc>
+        <w:tc>
+          <w:tcPr>
+            <w:tcW w:w="4683" w:type="dxa"/>
+          </w:tcPr>
+          <w:p>
+            <w:pPr>
+              <w:jc w:val="both"/>
+              <w:cnfStyle w:val="100000000000" w:firstRow="1" w:lastRow="0" w:firstColumn="0" w:lastColumn="0" w:oddVBand="0" w:evenVBand="0" w:oddHBand="0" w:evenHBand="0" w:firstRowFirstColumn="0" w:firstRowLastColumn="0" w:lastRowFirstColumn="0" w:lastRowLastColumn="0"/>
+              <w:rPr>
+                <w:rFonts w:ascii="Calibri Light" w:hAnsi="Calibri Light"/>
+                <w:noProof/>
+                <w:lang w:val="es-ES"/>
+              </w:rPr>
+            </w:pPr>
+            <w:r>
+              <w:rPr>
+                <w:rFonts w:ascii="Calibri Light" w:hAnsi="Calibri Light"/>
+                <w:noProof/>
+                <w:lang w:val="es-ES"/>
+              </w:rPr>
+              <w:t>¿Qué es?</w:t>
+            </w:r>
+          </w:p>
+        </w:tc>
+      </w:tr>
+      <w:tr>
+        <w:trPr>
+          <w:cnfStyle w:val="000000100000" w:firstRow="0" w:lastRow="0" w:firstColumn="0" w:lastColumn="0" w:oddVBand="0" w:evenVBand="0" w:oddHBand="1" w:evenHBand="0" w:firstRowFirstColumn="0" w:firstRowLastColumn="0" w:lastRowFirstColumn="0" w:lastRowLastColumn="0"/>
+        </w:trPr>
+        <w:tc>
+          <w:tcPr>
+            <w:cnfStyle w:val="001000000000" w:firstRow="0" w:lastRow="0" w:firstColumn="1" w:lastColumn="0" w:oddVBand="0" w:evenVBand="0" w:oddHBand="0" w:evenHBand="0" w:firstRowFirstColumn="0" w:firstRowLastColumn="0" w:lastRowFirstColumn="0" w:lastRowLastColumn="0"/>
+            <w:tcW w:w="2972" w:type="dxa"/>
+          </w:tcPr>
+          <w:p>
+            <w:pPr>
+              <w:jc w:val="both"/>
+              <w:rPr>
+                <w:rFonts w:ascii="Calibri Light" w:hAnsi="Calibri Light"/>
+                <w:b w:val="0"/>
+                <w:noProof/>
+                <w:lang w:val="es-ES"/>
+              </w:rPr>
+            </w:pPr>
+            <w:r>
+              <w:rPr>
+                <w:rFonts w:ascii="Calibri Light" w:hAnsi="Calibri Light"/>
+                <w:noProof/>
+                <w:lang w:val="es-ES"/>
+              </w:rPr>
+              <w:t>jQUERY</w:t>
+            </w:r>
+          </w:p>
+        </w:tc>
+        <w:tc>
+          <w:tcPr>
+            <w:tcW w:w="4683" w:type="dxa"/>
+          </w:tcPr>
+          <w:p>
+            <w:pPr>
+              <w:jc w:val="both"/>
+              <w:cnfStyle w:val="000000100000" w:firstRow="0" w:lastRow="0" w:firstColumn="0" w:lastColumn="0" w:oddVBand="0" w:evenVBand="0" w:oddHBand="1" w:evenHBand="0" w:firstRowFirstColumn="0" w:firstRowLastColumn="0" w:lastRowFirstColumn="0" w:lastRowLastColumn="0"/>
+              <w:rPr>
+                <w:rFonts w:ascii="Calibri Light" w:hAnsi="Calibri Light"/>
+                <w:noProof/>
+                <w:lang w:val="es-ES"/>
+              </w:rPr>
+            </w:pPr>
+            <w:r>
+              <w:rPr>
+                <w:rFonts w:ascii="Calibri Light" w:hAnsi="Calibri Light"/>
+                <w:lang w:val="es-ES"/>
+              </w:rPr>
+              <w:t xml:space="preserve">Es </w:t>
+            </w:r>
+            <w:r>
+              <w:rPr>
+                <w:rFonts w:ascii="Calibri Light" w:hAnsi="Calibri Light"/>
+                <w:noProof/>
+                <w:lang w:val="es-ES"/>
+              </w:rPr>
+              <w:t>un framework de JavaScript, que permite simplificar la manera de interactuar con los documentos HTML, manipular el árbol DOM, manejar eventos, desarrollar animaciones y agregar interacción con la técnica AJAX a páginas web</w:t>
+            </w:r>
+          </w:p>
+        </w:tc>
+      </w:tr>
+    </w:tbl>
+    <w:p>
+      <w:pPr>
+        <w:rPr>
+          <w:rFonts w:ascii="Corbel" w:hAnsi="Corbel"/>
+          <w:noProof/>
+          <w:lang w:val="es-ES"/>
+        </w:rPr>
+      </w:pPr>
     </w:p>
     <w:p>
       <w:pPr>
-        <w:rPr>
-          <w:rFonts w:ascii="Corbel" w:hAnsi="Corbel"/>
+        <w:jc w:val="both"/>
+        <w:rPr>
+          <w:rFonts w:ascii="Calibri Light" w:hAnsi="Calibri Light"/>
           <w:noProof/>
           <w:lang w:val="es-ES"/>
         </w:rPr>
       </w:pPr>
       <w:r>
         <w:rPr>
-          <w:rFonts w:ascii="Corbel" w:hAnsi="Corbel"/>
-          <w:noProof/>
-          <w:lang w:val="es-ES"/>
-        </w:rPr>
-        <w:t xml:space="preserve">jQuery es </w:t>
-      </w:r>
-      <w:r>
-        <w:rPr>
-          <w:rFonts w:ascii="Corbel" w:hAnsi="Corbel"/>
-          <w:noProof/>
-          <w:lang w:val="es-ES"/>
-        </w:rPr>
-        <w:t>un framework de</w:t>
-      </w:r>
-      <w:r>
-        <w:rPr>
-          <w:rFonts w:ascii="Corbel" w:hAnsi="Corbel"/>
-          <w:noProof/>
-          <w:lang w:val="es-ES"/>
-        </w:rPr>
-        <w:t xml:space="preserve"> JavaScript, que permite simplificar la manera de interactuar con los documentos HTML, manipular el árbol DOM, manejar eventos, desarrollar animaciones y agregar interacción con la técnica AJAX a páginas web</w:t>
-      </w:r>
-    </w:p>
-    <w:p>
-      <w:pPr>
-        <w:rPr>
-          <w:rFonts w:ascii="Corbel" w:hAnsi="Corbel"/>
-          <w:noProof/>
-          <w:lang w:val="es-ES"/>
-        </w:rPr>
-      </w:pPr>
-      <w:r>
-        <w:rPr>
-          <w:rFonts w:ascii="Corbel" w:hAnsi="Corbel"/>
+          <w:rFonts w:ascii="Calibri Light" w:hAnsi="Calibri Light"/>
           <w:noProof/>
           <w:lang w:val="es-ES"/>
         </w:rPr>
@@ -4391,20 +5285,39 @@
     </w:p>
     <w:p>
       <w:pPr>
-        <w:rPr>
+        <w:jc w:val="both"/>
+        <w:rPr>
+          <w:rStyle w:val="Hipervnculo"/>
+          <w:rFonts w:ascii="Calibri Light" w:hAnsi="Calibri Light"/>
+          <w:i/>
+          <w:color w:val="auto"/>
+          <w:u w:val="none"/>
           <w:lang w:val="es-ES"/>
         </w:rPr>
       </w:pPr>
       <w:r>
         <w:rPr>
+          <w:rFonts w:ascii="Calibri Light" w:hAnsi="Calibri Light"/>
+          <w:b/>
           <w:lang w:val="es-ES"/>
         </w:rPr>
-        <w:t xml:space="preserve">Link Documentación: </w:t>
+        <w:t>Link Documentación:</w:t>
       </w:r>
-      <w:hyperlink r:id="rId16" w:history="1">
+      <w:r>
+        <w:rPr>
+          <w:rFonts w:ascii="Calibri Light" w:hAnsi="Calibri Light"/>
+          <w:lang w:val="es-ES"/>
+        </w:rPr>
+        <w:t xml:space="preserve"> </w:t>
+      </w:r>
+      <w:hyperlink r:id="rId23" w:history="1">
         <w:r>
           <w:rPr>
             <w:rStyle w:val="Hipervnculo"/>
+            <w:rFonts w:ascii="Calibri Light" w:hAnsi="Calibri Light"/>
+            <w:i/>
+            <w:color w:val="auto"/>
+            <w:u w:val="none"/>
             <w:lang w:val="es-ES"/>
           </w:rPr>
           <w:t>http://api.jquery.com/</w:t>
@@ -4413,28 +5326,38 @@
     </w:p>
     <w:p>
       <w:pPr>
-        <w:pStyle w:val="Ttulo2"/>
-        <w:rPr>
+        <w:pStyle w:val="Ttulo3"/>
+        <w:rPr>
+          <w:rFonts w:ascii="Calibri Light" w:hAnsi="Calibri Light"/>
+          <w:b/>
+          <w:sz w:val="18"/>
+          <w:szCs w:val="18"/>
           <w:lang w:val="es-ES"/>
         </w:rPr>
       </w:pPr>
-      <w:bookmarkStart w:id="4" w:name="_Toc391564504"/>
+      <w:bookmarkStart w:id="8" w:name="_Toc391736691"/>
       <w:r>
         <w:rPr>
+          <w:rFonts w:ascii="Calibri Light" w:hAnsi="Calibri Light"/>
+          <w:b/>
+          <w:sz w:val="18"/>
+          <w:szCs w:val="18"/>
           <w:lang w:val="es-ES"/>
         </w:rPr>
-        <w:t>PlugIns Utilizados</w:t>
+        <w:t>Plugins Utilizados</w:t>
       </w:r>
-      <w:bookmarkEnd w:id="4"/>
+      <w:bookmarkEnd w:id="8"/>
     </w:p>
     <w:p>
       <w:pPr>
         <w:rPr>
+          <w:rFonts w:ascii="Calibri Light" w:hAnsi="Calibri Light"/>
           <w:lang w:val="es-ES"/>
         </w:rPr>
       </w:pPr>
       <w:r>
         <w:rPr>
+          <w:rFonts w:ascii="Calibri Light" w:hAnsi="Calibri Light"/>
           <w:lang w:val="es-ES"/>
         </w:rPr>
         <w:t xml:space="preserve">Se añadieron algunos </w:t>
@@ -4442,6 +5365,7 @@
       <w:proofErr w:type="spellStart"/>
       <w:r>
         <w:rPr>
+          <w:rFonts w:ascii="Calibri Light" w:hAnsi="Calibri Light"/>
           <w:lang w:val="es-ES"/>
         </w:rPr>
         <w:t>plugins</w:t>
@@ -4449,6 +5373,7 @@
       <w:proofErr w:type="spellEnd"/>
       <w:r>
         <w:rPr>
+          <w:rFonts w:ascii="Calibri Light" w:hAnsi="Calibri Light"/>
           <w:lang w:val="es-ES"/>
         </w:rPr>
         <w:t xml:space="preserve"> para poder alcanzar efectos deseados.</w:t>
@@ -4457,13 +5382,16 @@
     <w:p>
       <w:pPr>
         <w:rPr>
+          <w:rFonts w:ascii="Calibri Light" w:hAnsi="Calibri Light"/>
           <w:lang w:val="es-ES"/>
         </w:rPr>
       </w:pPr>
       <w:proofErr w:type="spellStart"/>
       <w:r>
         <w:rPr>
+          <w:rFonts w:ascii="Calibri Light" w:hAnsi="Calibri Light"/>
           <w:b/>
+          <w:color w:val="31521B" w:themeColor="accent2" w:themeShade="80"/>
           <w:lang w:val="es-ES"/>
         </w:rPr>
         <w:t>Jasny</w:t>
@@ -4471,7 +5399,9 @@
       <w:proofErr w:type="spellEnd"/>
       <w:r>
         <w:rPr>
+          <w:rFonts w:ascii="Calibri Light" w:hAnsi="Calibri Light"/>
           <w:b/>
+          <w:color w:val="31521B" w:themeColor="accent2" w:themeShade="80"/>
           <w:lang w:val="es-ES"/>
         </w:rPr>
         <w:t xml:space="preserve"> </w:t>
@@ -4479,7 +5409,9 @@
       <w:proofErr w:type="spellStart"/>
       <w:r>
         <w:rPr>
+          <w:rFonts w:ascii="Calibri Light" w:hAnsi="Calibri Light"/>
           <w:b/>
+          <w:color w:val="31521B" w:themeColor="accent2" w:themeShade="80"/>
           <w:lang w:val="es-ES"/>
         </w:rPr>
         <w:t>Bootstrap</w:t>
@@ -4487,20 +5419,16 @@
       <w:proofErr w:type="spellEnd"/>
       <w:r>
         <w:rPr>
+          <w:rFonts w:ascii="Calibri Light" w:hAnsi="Calibri Light"/>
           <w:b/>
+          <w:color w:val="31521B" w:themeColor="accent2" w:themeShade="80"/>
           <w:lang w:val="es-ES"/>
         </w:rPr>
-        <w:t>:</w:t>
+        <w:t xml:space="preserve">: </w:t>
       </w:r>
       <w:r>
         <w:rPr>
-          <w:b/>
-          <w:lang w:val="es-ES"/>
-        </w:rPr>
-        <w:t xml:space="preserve"> </w:t>
-      </w:r>
-      <w:r>
-        <w:rPr>
+          <w:rFonts w:ascii="Calibri Light" w:hAnsi="Calibri Light"/>
           <w:lang w:val="es-ES"/>
         </w:rPr>
         <w:t xml:space="preserve">Provee algunos elementos extras a </w:t>
@@ -4508,6 +5436,7 @@
       <w:proofErr w:type="spellStart"/>
       <w:r>
         <w:rPr>
+          <w:rFonts w:ascii="Calibri Light" w:hAnsi="Calibri Light"/>
           <w:lang w:val="es-ES"/>
         </w:rPr>
         <w:t>bootstrap</w:t>
@@ -4515,6 +5444,7 @@
       <w:proofErr w:type="spellEnd"/>
       <w:r>
         <w:rPr>
+          <w:rFonts w:ascii="Calibri Light" w:hAnsi="Calibri Light"/>
           <w:lang w:val="es-ES"/>
         </w:rPr>
         <w:t>.</w:t>
@@ -4523,19 +5453,33 @@
     <w:p>
       <w:pPr>
         <w:rPr>
+          <w:rFonts w:ascii="Calibri Light" w:hAnsi="Calibri Light"/>
           <w:lang w:val="es-ES"/>
         </w:rPr>
       </w:pPr>
       <w:r>
         <w:rPr>
+          <w:rFonts w:ascii="Calibri Light" w:hAnsi="Calibri Light"/>
           <w:lang w:val="es-ES"/>
         </w:rPr>
-        <w:t xml:space="preserve">Link Documentación: </w:t>
+        <w:t>Link Documentación:</w:t>
       </w:r>
-      <w:hyperlink r:id="rId17" w:history="1">
+      <w:r>
+        <w:rPr>
+          <w:rFonts w:ascii="Calibri Light" w:hAnsi="Calibri Light"/>
+          <w:i/>
+          <w:lang w:val="es-ES"/>
+        </w:rPr>
+        <w:t xml:space="preserve"> </w:t>
+      </w:r>
+      <w:hyperlink r:id="rId24" w:history="1">
         <w:r>
           <w:rPr>
             <w:rStyle w:val="Hipervnculo"/>
+            <w:rFonts w:ascii="Calibri Light" w:hAnsi="Calibri Light"/>
+            <w:i/>
+            <w:color w:val="auto"/>
+            <w:u w:val="none"/>
             <w:lang w:val="es-ES"/>
           </w:rPr>
           <w:t>http://jasny.github.io/bootstrap/javascript/</w:t>
@@ -4545,13 +5489,16 @@
     <w:p>
       <w:pPr>
         <w:rPr>
+          <w:rFonts w:ascii="Calibri Light" w:hAnsi="Calibri Light"/>
           <w:lang w:val="es-ES"/>
         </w:rPr>
       </w:pPr>
       <w:proofErr w:type="spellStart"/>
       <w:r>
         <w:rPr>
+          <w:rFonts w:ascii="Calibri Light" w:hAnsi="Calibri Light"/>
           <w:b/>
+          <w:color w:val="31521B" w:themeColor="accent2" w:themeShade="80"/>
           <w:lang w:val="es-ES"/>
         </w:rPr>
         <w:t>SimpleColorPicker</w:t>
@@ -4559,13 +5506,16 @@
       <w:proofErr w:type="spellEnd"/>
       <w:r>
         <w:rPr>
+          <w:rFonts w:ascii="Calibri Light" w:hAnsi="Calibri Light"/>
           <w:b/>
+          <w:color w:val="31521B" w:themeColor="accent2" w:themeShade="80"/>
           <w:lang w:val="es-ES"/>
         </w:rPr>
         <w:t xml:space="preserve">: </w:t>
       </w:r>
       <w:r>
         <w:rPr>
+          <w:rFonts w:ascii="Calibri Light" w:hAnsi="Calibri Light"/>
           <w:lang w:val="es-ES"/>
         </w:rPr>
         <w:t>Herramienta que nos permite seleccionar fácilmente colores.</w:t>
@@ -4574,17 +5524,21 @@
     <w:p>
       <w:pPr>
         <w:rPr>
+          <w:rFonts w:ascii="Calibri Light" w:hAnsi="Calibri Light"/>
           <w:lang w:val="es-ES"/>
         </w:rPr>
       </w:pPr>
       <w:r>
         <w:rPr>
+          <w:rFonts w:ascii="Calibri Light" w:hAnsi="Calibri Light"/>
           <w:lang w:val="es-ES"/>
         </w:rPr>
         <w:t xml:space="preserve">Link Documentación: </w:t>
       </w:r>
       <w:r>
         <w:rPr>
+          <w:rFonts w:ascii="Calibri Light" w:hAnsi="Calibri Light"/>
+          <w:i/>
           <w:lang w:val="es-ES"/>
         </w:rPr>
         <w:t>http://www.laktek.com/2008/10/27/really-simple-color-picker-in-jquery/</w:t>
@@ -4603,12 +5557,10 @@
           <w:lang w:val="es-ES"/>
         </w:rPr>
       </w:pPr>
-      <w:bookmarkStart w:id="5" w:name="_GoBack"/>
-      <w:bookmarkEnd w:id="5"/>
     </w:p>
     <w:sectPr>
-      <w:headerReference w:type="default" r:id="rId18"/>
-      <w:footerReference w:type="default" r:id="rId19"/>
+      <w:headerReference w:type="default" r:id="rId25"/>
+      <w:footerReference w:type="default" r:id="rId26"/>
       <w:pgSz w:w="12240" w:h="15840"/>
       <w:pgMar w:top="1440" w:right="1440" w:bottom="1440" w:left="1440" w:header="720" w:footer="227" w:gutter="0"/>
       <w:pgNumType w:start="0"/>
@@ -4806,7 +5758,7 @@
               <w:szCs w:val="18"/>
               <w:lang w:val="es-ES"/>
             </w:rPr>
-            <w:t>2</w:t>
+            <w:t>3</w:t>
           </w:r>
           <w:r>
             <w:rPr>
@@ -4863,7 +5815,7 @@
     <w:r>
       <w:rPr>
         <w:noProof/>
-        <w:lang w:val="es-AR" w:eastAsia="es-AR"/>
+        <w:lang w:val="es-ES" w:eastAsia="es-ES"/>
       </w:rPr>
       <mc:AlternateContent>
         <mc:Choice Requires="wpg">
@@ -7621,6 +8573,98 @@
       <w:u w:val="single"/>
     </w:rPr>
   </w:style>
+  <w:style w:type="table" w:styleId="Tabladecuadrcula2-nfasis2">
+    <w:name w:val="Grid Table 2 Accent 2"/>
+    <w:basedOn w:val="Tablanormal"/>
+    <w:uiPriority w:val="47"/>
+    <w:rsid w:val="00E9634A"/>
+    <w:pPr>
+      <w:spacing w:after="0" w:line="240" w:lineRule="auto"/>
+    </w:pPr>
+    <w:tblPr>
+      <w:tblStyleRowBandSize w:val="1"/>
+      <w:tblStyleColBandSize w:val="1"/>
+      <w:tblInd w:w="0" w:type="dxa"/>
+      <w:tblBorders>
+        <w:top w:val="single" w:sz="2" w:space="0" w:color="9FD37C" w:themeColor="accent2" w:themeTint="99"/>
+        <w:bottom w:val="single" w:sz="2" w:space="0" w:color="9FD37C" w:themeColor="accent2" w:themeTint="99"/>
+        <w:insideH w:val="single" w:sz="2" w:space="0" w:color="9FD37C" w:themeColor="accent2" w:themeTint="99"/>
+        <w:insideV w:val="single" w:sz="2" w:space="0" w:color="9FD37C" w:themeColor="accent2" w:themeTint="99"/>
+      </w:tblBorders>
+      <w:tblCellMar>
+        <w:top w:w="0" w:type="dxa"/>
+        <w:left w:w="108" w:type="dxa"/>
+        <w:bottom w:w="0" w:type="dxa"/>
+        <w:right w:w="108" w:type="dxa"/>
+      </w:tblCellMar>
+    </w:tblPr>
+    <w:tblStylePr w:type="firstRow">
+      <w:rPr>
+        <w:b/>
+        <w:bCs/>
+      </w:rPr>
+      <w:tblPr/>
+      <w:tcPr>
+        <w:tcBorders>
+          <w:top w:val="nil"/>
+          <w:bottom w:val="single" w:sz="12" w:space="0" w:color="9FD37C" w:themeColor="accent2" w:themeTint="99"/>
+          <w:insideH w:val="nil"/>
+          <w:insideV w:val="nil"/>
+        </w:tcBorders>
+        <w:shd w:val="clear" w:color="auto" w:fill="FFFFFF" w:themeFill="background1"/>
+      </w:tcPr>
+    </w:tblStylePr>
+    <w:tblStylePr w:type="lastRow">
+      <w:rPr>
+        <w:b/>
+        <w:bCs/>
+      </w:rPr>
+      <w:tblPr/>
+      <w:tcPr>
+        <w:tcBorders>
+          <w:top w:val="double" w:sz="2" w:space="0" w:color="9FD37C" w:themeColor="accent2" w:themeTint="99"/>
+          <w:bottom w:val="nil"/>
+          <w:insideH w:val="nil"/>
+          <w:insideV w:val="nil"/>
+        </w:tcBorders>
+        <w:shd w:val="clear" w:color="auto" w:fill="FFFFFF" w:themeFill="background1"/>
+      </w:tcPr>
+    </w:tblStylePr>
+    <w:tblStylePr w:type="firstCol">
+      <w:rPr>
+        <w:b/>
+        <w:bCs/>
+      </w:rPr>
+    </w:tblStylePr>
+    <w:tblStylePr w:type="lastCol">
+      <w:rPr>
+        <w:b/>
+        <w:bCs/>
+      </w:rPr>
+    </w:tblStylePr>
+    <w:tblStylePr w:type="band1Vert">
+      <w:tblPr/>
+      <w:tcPr>
+        <w:shd w:val="clear" w:color="auto" w:fill="DFF0D3" w:themeFill="accent2" w:themeFillTint="33"/>
+      </w:tcPr>
+    </w:tblStylePr>
+    <w:tblStylePr w:type="band1Horz">
+      <w:tblPr/>
+      <w:tcPr>
+        <w:shd w:val="clear" w:color="auto" w:fill="DFF0D3" w:themeFill="accent2" w:themeFillTint="33"/>
+      </w:tcPr>
+    </w:tblStylePr>
+  </w:style>
+  <w:style w:type="character" w:customStyle="1" w:styleId="apple-converted-space">
+    <w:name w:val="apple-converted-space"/>
+    <w:basedOn w:val="Fuentedeprrafopredeter"/>
+    <w:rsid w:val="00E9634A"/>
+  </w:style>
+  <w:style w:type="character" w:customStyle="1" w:styleId="ou584">
+    <w:name w:val="ou584"/>
+    <w:basedOn w:val="Fuentedeprrafopredeter"/>
+    <w:rsid w:val="00B97958"/>
+  </w:style>
 </w:styles>
 </file>
 
@@ -7976,7 +9020,7 @@
 </file>
 
 <file path=customXml/itemProps3.xml><?xml version="1.0" encoding="utf-8"?>
-<ds:datastoreItem xmlns:ds="http://schemas.openxmlformats.org/officeDocument/2006/customXml" ds:itemID="{B523995A-CBDA-4903-941A-3A3B02AD476F}">
+<ds:datastoreItem xmlns:ds="http://schemas.openxmlformats.org/officeDocument/2006/customXml" ds:itemID="{0FD17826-A89C-4300-B09F-F0147B0EC743}">
   <ds:schemaRefs>
     <ds:schemaRef ds:uri="http://schemas.openxmlformats.org/officeDocument/2006/bibliography"/>
   </ds:schemaRefs>

</xml_diff>